<commit_message>
Update du manuel d'utilisation
</commit_message>
<xml_diff>
--- a/Manuel d'utilisation.docx
+++ b/Manuel d'utilisation.docx
@@ -201,7 +201,11 @@
     <w:sdt>
       <w:sdtPr>
         <w:rPr>
-          <w:lang w:val="fr-CA"/>
+          <w:rFonts w:asciiTheme="minorHAnsi" w:eastAsiaTheme="minorEastAsia" w:hAnsiTheme="minorHAnsi" w:cstheme="minorBidi"/>
+          <w:color w:val="auto"/>
+          <w:sz w:val="22"/>
+          <w:szCs w:val="22"/>
+          <w:lang w:val="fr-CA" w:eastAsia="ko-KR"/>
         </w:rPr>
         <w:id w:val="1997147316"/>
         <w:docPartObj>
@@ -211,14 +215,9 @@
       </w:sdtPr>
       <w:sdtEndPr>
         <w:rPr>
-          <w:rFonts w:asciiTheme="minorHAnsi" w:eastAsiaTheme="minorEastAsia" w:hAnsiTheme="minorHAnsi" w:cstheme="minorBidi"/>
           <w:b/>
           <w:bCs/>
           <w:noProof/>
-          <w:color w:val="auto"/>
-          <w:sz w:val="22"/>
-          <w:szCs w:val="22"/>
-          <w:lang w:eastAsia="ko-KR"/>
         </w:rPr>
       </w:sdtEndPr>
       <w:sdtContent>
@@ -233,7 +232,7 @@
             <w:rPr>
               <w:lang w:val="fr-CA"/>
             </w:rPr>
-            <w:t>Contents</w:t>
+            <w:t>Table des matières</w:t>
           </w:r>
         </w:p>
         <w:p>
@@ -264,7 +263,7 @@
             </w:rPr>
             <w:fldChar w:fldCharType="separate"/>
           </w:r>
-          <w:hyperlink w:anchor="_Toc65086223" w:history="1">
+          <w:hyperlink w:anchor="_Toc65176598" w:history="1">
             <w:r>
               <w:rPr>
                 <w:rStyle w:val="Hyperlink"/>
@@ -292,7 +291,7 @@
                 <w:noProof/>
                 <w:webHidden/>
               </w:rPr>
-              <w:instrText xml:space="preserve"> PAGEREF _Toc65086223 \h </w:instrText>
+              <w:instrText xml:space="preserve"> PAGEREF _Toc65176598 \h </w:instrText>
             </w:r>
             <w:r>
               <w:rPr>
@@ -333,14 +332,14 @@
               <w:noProof/>
             </w:rPr>
           </w:pPr>
-          <w:hyperlink w:anchor="_Toc65086224" w:history="1">
+          <w:hyperlink w:anchor="_Toc65176599" w:history="1">
             <w:r>
               <w:rPr>
                 <w:rStyle w:val="Hyperlink"/>
                 <w:noProof/>
                 <w:lang w:val="fr-CA"/>
               </w:rPr>
-              <w:t>Avant de commencer</w:t>
+              <w:t>Fonctionnalités</w:t>
             </w:r>
             <w:r>
               <w:rPr>
@@ -361,7 +360,7 @@
                 <w:noProof/>
                 <w:webHidden/>
               </w:rPr>
-              <w:instrText xml:space="preserve"> PAGEREF _Toc65086224 \h </w:instrText>
+              <w:instrText xml:space="preserve"> PAGEREF _Toc65176599 \h </w:instrText>
             </w:r>
             <w:r>
               <w:rPr>
@@ -402,13 +401,82 @@
               <w:noProof/>
             </w:rPr>
           </w:pPr>
-          <w:hyperlink w:anchor="_Toc65086225" w:history="1">
+          <w:hyperlink w:anchor="_Toc65176600" w:history="1">
             <w:r>
               <w:rPr>
                 <w:rStyle w:val="Hyperlink"/>
                 <w:noProof/>
                 <w:lang w:val="fr-CA"/>
               </w:rPr>
+              <w:t>Avant de commencer</w:t>
+            </w:r>
+            <w:r>
+              <w:rPr>
+                <w:noProof/>
+                <w:webHidden/>
+              </w:rPr>
+              <w:tab/>
+            </w:r>
+            <w:r>
+              <w:rPr>
+                <w:noProof/>
+                <w:webHidden/>
+              </w:rPr>
+              <w:fldChar w:fldCharType="begin"/>
+            </w:r>
+            <w:r>
+              <w:rPr>
+                <w:noProof/>
+                <w:webHidden/>
+              </w:rPr>
+              <w:instrText xml:space="preserve"> PAGEREF _Toc65176600 \h </w:instrText>
+            </w:r>
+            <w:r>
+              <w:rPr>
+                <w:noProof/>
+                <w:webHidden/>
+              </w:rPr>
+            </w:r>
+            <w:r>
+              <w:rPr>
+                <w:noProof/>
+                <w:webHidden/>
+              </w:rPr>
+              <w:fldChar w:fldCharType="separate"/>
+            </w:r>
+            <w:r>
+              <w:rPr>
+                <w:noProof/>
+                <w:webHidden/>
+              </w:rPr>
+              <w:t>4</w:t>
+            </w:r>
+            <w:r>
+              <w:rPr>
+                <w:noProof/>
+                <w:webHidden/>
+              </w:rPr>
+              <w:fldChar w:fldCharType="end"/>
+            </w:r>
+          </w:hyperlink>
+        </w:p>
+        <w:p>
+          <w:pPr>
+            <w:pStyle w:val="TOC2"/>
+            <w:tabs>
+              <w:tab w:val="right" w:leader="dot" w:pos="8630"/>
+            </w:tabs>
+            <w:rPr>
+              <w:noProof/>
+            </w:rPr>
+          </w:pPr>
+          <w:hyperlink w:anchor="_Toc65176601" w:history="1">
+            <w:r>
+              <w:rPr>
+                <w:rStyle w:val="Hyperlink"/>
+                <w:noProof/>
+                <w:lang w:val="fr-CA"/>
+              </w:rPr>
               <w:t>Chargement de la pile</w:t>
             </w:r>
             <w:r>
@@ -430,7 +498,7 @@
                 <w:noProof/>
                 <w:webHidden/>
               </w:rPr>
-              <w:instrText xml:space="preserve"> PAGEREF _Toc65086225 \h </w:instrText>
+              <w:instrText xml:space="preserve"> PAGEREF _Toc65176601 \h </w:instrText>
             </w:r>
             <w:r>
               <w:rPr>
@@ -450,7 +518,835 @@
                 <w:noProof/>
                 <w:webHidden/>
               </w:rPr>
-              <w:t>3</w:t>
+              <w:t>4</w:t>
+            </w:r>
+            <w:r>
+              <w:rPr>
+                <w:noProof/>
+                <w:webHidden/>
+              </w:rPr>
+              <w:fldChar w:fldCharType="end"/>
+            </w:r>
+          </w:hyperlink>
+        </w:p>
+        <w:p>
+          <w:pPr>
+            <w:pStyle w:val="TOC1"/>
+            <w:tabs>
+              <w:tab w:val="right" w:leader="dot" w:pos="8630"/>
+            </w:tabs>
+            <w:rPr>
+              <w:noProof/>
+            </w:rPr>
+          </w:pPr>
+          <w:hyperlink w:anchor="_Toc65176602" w:history="1">
+            <w:r>
+              <w:rPr>
+                <w:rStyle w:val="Hyperlink"/>
+                <w:noProof/>
+                <w:lang w:val="fr-CA"/>
+              </w:rPr>
+              <w:t>Serveur Home Assistant IO</w:t>
+            </w:r>
+            <w:r>
+              <w:rPr>
+                <w:noProof/>
+                <w:webHidden/>
+              </w:rPr>
+              <w:tab/>
+            </w:r>
+            <w:r>
+              <w:rPr>
+                <w:noProof/>
+                <w:webHidden/>
+              </w:rPr>
+              <w:fldChar w:fldCharType="begin"/>
+            </w:r>
+            <w:r>
+              <w:rPr>
+                <w:noProof/>
+                <w:webHidden/>
+              </w:rPr>
+              <w:instrText xml:space="preserve"> PAGEREF _Toc65176602 \h </w:instrText>
+            </w:r>
+            <w:r>
+              <w:rPr>
+                <w:noProof/>
+                <w:webHidden/>
+              </w:rPr>
+            </w:r>
+            <w:r>
+              <w:rPr>
+                <w:noProof/>
+                <w:webHidden/>
+              </w:rPr>
+              <w:fldChar w:fldCharType="separate"/>
+            </w:r>
+            <w:r>
+              <w:rPr>
+                <w:noProof/>
+                <w:webHidden/>
+              </w:rPr>
+              <w:t>5</w:t>
+            </w:r>
+            <w:r>
+              <w:rPr>
+                <w:noProof/>
+                <w:webHidden/>
+              </w:rPr>
+              <w:fldChar w:fldCharType="end"/>
+            </w:r>
+          </w:hyperlink>
+        </w:p>
+        <w:p>
+          <w:pPr>
+            <w:pStyle w:val="TOC1"/>
+            <w:tabs>
+              <w:tab w:val="right" w:leader="dot" w:pos="8630"/>
+            </w:tabs>
+            <w:rPr>
+              <w:noProof/>
+            </w:rPr>
+          </w:pPr>
+          <w:hyperlink w:anchor="_Toc65176603" w:history="1">
+            <w:r>
+              <w:rPr>
+                <w:rStyle w:val="Hyperlink"/>
+                <w:noProof/>
+                <w:lang w:val="fr-CA"/>
+              </w:rPr>
+              <w:t>Première utilisation</w:t>
+            </w:r>
+            <w:r>
+              <w:rPr>
+                <w:noProof/>
+                <w:webHidden/>
+              </w:rPr>
+              <w:tab/>
+            </w:r>
+            <w:r>
+              <w:rPr>
+                <w:noProof/>
+                <w:webHidden/>
+              </w:rPr>
+              <w:fldChar w:fldCharType="begin"/>
+            </w:r>
+            <w:r>
+              <w:rPr>
+                <w:noProof/>
+                <w:webHidden/>
+              </w:rPr>
+              <w:instrText xml:space="preserve"> PAGEREF _Toc65176603 \h </w:instrText>
+            </w:r>
+            <w:r>
+              <w:rPr>
+                <w:noProof/>
+                <w:webHidden/>
+              </w:rPr>
+            </w:r>
+            <w:r>
+              <w:rPr>
+                <w:noProof/>
+                <w:webHidden/>
+              </w:rPr>
+              <w:fldChar w:fldCharType="separate"/>
+            </w:r>
+            <w:r>
+              <w:rPr>
+                <w:noProof/>
+                <w:webHidden/>
+              </w:rPr>
+              <w:t>5</w:t>
+            </w:r>
+            <w:r>
+              <w:rPr>
+                <w:noProof/>
+                <w:webHidden/>
+              </w:rPr>
+              <w:fldChar w:fldCharType="end"/>
+            </w:r>
+          </w:hyperlink>
+        </w:p>
+        <w:p>
+          <w:pPr>
+            <w:pStyle w:val="TOC2"/>
+            <w:tabs>
+              <w:tab w:val="right" w:leader="dot" w:pos="8630"/>
+            </w:tabs>
+            <w:rPr>
+              <w:noProof/>
+            </w:rPr>
+          </w:pPr>
+          <w:hyperlink w:anchor="_Toc65176604" w:history="1">
+            <w:r>
+              <w:rPr>
+                <w:rStyle w:val="Hyperlink"/>
+                <w:noProof/>
+                <w:lang w:val="fr-CA"/>
+              </w:rPr>
+              <w:t>Configurer le Wifi</w:t>
+            </w:r>
+            <w:r>
+              <w:rPr>
+                <w:noProof/>
+                <w:webHidden/>
+              </w:rPr>
+              <w:tab/>
+            </w:r>
+            <w:r>
+              <w:rPr>
+                <w:noProof/>
+                <w:webHidden/>
+              </w:rPr>
+              <w:fldChar w:fldCharType="begin"/>
+            </w:r>
+            <w:r>
+              <w:rPr>
+                <w:noProof/>
+                <w:webHidden/>
+              </w:rPr>
+              <w:instrText xml:space="preserve"> PAGEREF _Toc65176604 \h </w:instrText>
+            </w:r>
+            <w:r>
+              <w:rPr>
+                <w:noProof/>
+                <w:webHidden/>
+              </w:rPr>
+            </w:r>
+            <w:r>
+              <w:rPr>
+                <w:noProof/>
+                <w:webHidden/>
+              </w:rPr>
+              <w:fldChar w:fldCharType="separate"/>
+            </w:r>
+            <w:r>
+              <w:rPr>
+                <w:noProof/>
+                <w:webHidden/>
+              </w:rPr>
+              <w:t>5</w:t>
+            </w:r>
+            <w:r>
+              <w:rPr>
+                <w:noProof/>
+                <w:webHidden/>
+              </w:rPr>
+              <w:fldChar w:fldCharType="end"/>
+            </w:r>
+          </w:hyperlink>
+        </w:p>
+        <w:p>
+          <w:pPr>
+            <w:pStyle w:val="TOC3"/>
+            <w:tabs>
+              <w:tab w:val="right" w:leader="dot" w:pos="8630"/>
+            </w:tabs>
+            <w:rPr>
+              <w:noProof/>
+            </w:rPr>
+          </w:pPr>
+          <w:hyperlink w:anchor="_Toc65176605" w:history="1">
+            <w:r>
+              <w:rPr>
+                <w:rStyle w:val="Hyperlink"/>
+                <w:noProof/>
+                <w:lang w:val="fr-CA"/>
+              </w:rPr>
+              <w:t>Connexion au réseau</w:t>
+            </w:r>
+            <w:r>
+              <w:rPr>
+                <w:noProof/>
+                <w:webHidden/>
+              </w:rPr>
+              <w:tab/>
+            </w:r>
+            <w:r>
+              <w:rPr>
+                <w:noProof/>
+                <w:webHidden/>
+              </w:rPr>
+              <w:fldChar w:fldCharType="begin"/>
+            </w:r>
+            <w:r>
+              <w:rPr>
+                <w:noProof/>
+                <w:webHidden/>
+              </w:rPr>
+              <w:instrText xml:space="preserve"> PAGEREF _Toc65176605 \h </w:instrText>
+            </w:r>
+            <w:r>
+              <w:rPr>
+                <w:noProof/>
+                <w:webHidden/>
+              </w:rPr>
+            </w:r>
+            <w:r>
+              <w:rPr>
+                <w:noProof/>
+                <w:webHidden/>
+              </w:rPr>
+              <w:fldChar w:fldCharType="separate"/>
+            </w:r>
+            <w:r>
+              <w:rPr>
+                <w:noProof/>
+                <w:webHidden/>
+              </w:rPr>
+              <w:t>5</w:t>
+            </w:r>
+            <w:r>
+              <w:rPr>
+                <w:noProof/>
+                <w:webHidden/>
+              </w:rPr>
+              <w:fldChar w:fldCharType="end"/>
+            </w:r>
+          </w:hyperlink>
+        </w:p>
+        <w:p>
+          <w:pPr>
+            <w:pStyle w:val="TOC3"/>
+            <w:tabs>
+              <w:tab w:val="right" w:leader="dot" w:pos="8630"/>
+            </w:tabs>
+            <w:rPr>
+              <w:noProof/>
+            </w:rPr>
+          </w:pPr>
+          <w:hyperlink w:anchor="_Toc65176606" w:history="1">
+            <w:r>
+              <w:rPr>
+                <w:rStyle w:val="Hyperlink"/>
+                <w:noProof/>
+                <w:lang w:val="fr-CA"/>
+              </w:rPr>
+              <w:t>Notification d’authentification</w:t>
+            </w:r>
+            <w:r>
+              <w:rPr>
+                <w:noProof/>
+                <w:webHidden/>
+              </w:rPr>
+              <w:tab/>
+            </w:r>
+            <w:r>
+              <w:rPr>
+                <w:noProof/>
+                <w:webHidden/>
+              </w:rPr>
+              <w:fldChar w:fldCharType="begin"/>
+            </w:r>
+            <w:r>
+              <w:rPr>
+                <w:noProof/>
+                <w:webHidden/>
+              </w:rPr>
+              <w:instrText xml:space="preserve"> PAGEREF _Toc65176606 \h </w:instrText>
+            </w:r>
+            <w:r>
+              <w:rPr>
+                <w:noProof/>
+                <w:webHidden/>
+              </w:rPr>
+            </w:r>
+            <w:r>
+              <w:rPr>
+                <w:noProof/>
+                <w:webHidden/>
+              </w:rPr>
+              <w:fldChar w:fldCharType="separate"/>
+            </w:r>
+            <w:r>
+              <w:rPr>
+                <w:noProof/>
+                <w:webHidden/>
+              </w:rPr>
+              <w:t>6</w:t>
+            </w:r>
+            <w:r>
+              <w:rPr>
+                <w:noProof/>
+                <w:webHidden/>
+              </w:rPr>
+              <w:fldChar w:fldCharType="end"/>
+            </w:r>
+          </w:hyperlink>
+        </w:p>
+        <w:p>
+          <w:pPr>
+            <w:pStyle w:val="TOC3"/>
+            <w:tabs>
+              <w:tab w:val="right" w:leader="dot" w:pos="8630"/>
+            </w:tabs>
+            <w:rPr>
+              <w:noProof/>
+            </w:rPr>
+          </w:pPr>
+          <w:hyperlink w:anchor="_Toc65176607" w:history="1">
+            <w:r>
+              <w:rPr>
+                <w:rStyle w:val="Hyperlink"/>
+                <w:noProof/>
+                <w:lang w:val="fr-CA"/>
+              </w:rPr>
+              <w:t>Portal de configuration</w:t>
+            </w:r>
+            <w:r>
+              <w:rPr>
+                <w:noProof/>
+                <w:webHidden/>
+              </w:rPr>
+              <w:tab/>
+            </w:r>
+            <w:r>
+              <w:rPr>
+                <w:noProof/>
+                <w:webHidden/>
+              </w:rPr>
+              <w:fldChar w:fldCharType="begin"/>
+            </w:r>
+            <w:r>
+              <w:rPr>
+                <w:noProof/>
+                <w:webHidden/>
+              </w:rPr>
+              <w:instrText xml:space="preserve"> PAGEREF _Toc65176607 \h </w:instrText>
+            </w:r>
+            <w:r>
+              <w:rPr>
+                <w:noProof/>
+                <w:webHidden/>
+              </w:rPr>
+            </w:r>
+            <w:r>
+              <w:rPr>
+                <w:noProof/>
+                <w:webHidden/>
+              </w:rPr>
+              <w:fldChar w:fldCharType="separate"/>
+            </w:r>
+            <w:r>
+              <w:rPr>
+                <w:noProof/>
+                <w:webHidden/>
+              </w:rPr>
+              <w:t>6</w:t>
+            </w:r>
+            <w:r>
+              <w:rPr>
+                <w:noProof/>
+                <w:webHidden/>
+              </w:rPr>
+              <w:fldChar w:fldCharType="end"/>
+            </w:r>
+          </w:hyperlink>
+        </w:p>
+        <w:p>
+          <w:pPr>
+            <w:pStyle w:val="TOC3"/>
+            <w:tabs>
+              <w:tab w:val="right" w:leader="dot" w:pos="8630"/>
+            </w:tabs>
+            <w:rPr>
+              <w:noProof/>
+            </w:rPr>
+          </w:pPr>
+          <w:hyperlink w:anchor="_Toc65176608" w:history="1">
+            <w:r>
+              <w:rPr>
+                <w:rStyle w:val="Hyperlink"/>
+                <w:noProof/>
+                <w:lang w:val="fr-CA"/>
+              </w:rPr>
+              <w:t>Choix du réseau Wifi</w:t>
+            </w:r>
+            <w:r>
+              <w:rPr>
+                <w:noProof/>
+                <w:webHidden/>
+              </w:rPr>
+              <w:tab/>
+            </w:r>
+            <w:r>
+              <w:rPr>
+                <w:noProof/>
+                <w:webHidden/>
+              </w:rPr>
+              <w:fldChar w:fldCharType="begin"/>
+            </w:r>
+            <w:r>
+              <w:rPr>
+                <w:noProof/>
+                <w:webHidden/>
+              </w:rPr>
+              <w:instrText xml:space="preserve"> PAGEREF _Toc65176608 \h </w:instrText>
+            </w:r>
+            <w:r>
+              <w:rPr>
+                <w:noProof/>
+                <w:webHidden/>
+              </w:rPr>
+            </w:r>
+            <w:r>
+              <w:rPr>
+                <w:noProof/>
+                <w:webHidden/>
+              </w:rPr>
+              <w:fldChar w:fldCharType="separate"/>
+            </w:r>
+            <w:r>
+              <w:rPr>
+                <w:noProof/>
+                <w:webHidden/>
+              </w:rPr>
+              <w:t>7</w:t>
+            </w:r>
+            <w:r>
+              <w:rPr>
+                <w:noProof/>
+                <w:webHidden/>
+              </w:rPr>
+              <w:fldChar w:fldCharType="end"/>
+            </w:r>
+          </w:hyperlink>
+        </w:p>
+        <w:p>
+          <w:pPr>
+            <w:pStyle w:val="TOC3"/>
+            <w:tabs>
+              <w:tab w:val="right" w:leader="dot" w:pos="8630"/>
+            </w:tabs>
+            <w:rPr>
+              <w:noProof/>
+            </w:rPr>
+          </w:pPr>
+          <w:hyperlink w:anchor="_Toc65176609" w:history="1">
+            <w:r>
+              <w:rPr>
+                <w:rStyle w:val="Hyperlink"/>
+                <w:noProof/>
+                <w:lang w:val="fr-CA"/>
+              </w:rPr>
+              <w:t>Saisie du mot de passe du réseau</w:t>
+            </w:r>
+            <w:r>
+              <w:rPr>
+                <w:noProof/>
+                <w:webHidden/>
+              </w:rPr>
+              <w:tab/>
+            </w:r>
+            <w:r>
+              <w:rPr>
+                <w:noProof/>
+                <w:webHidden/>
+              </w:rPr>
+              <w:fldChar w:fldCharType="begin"/>
+            </w:r>
+            <w:r>
+              <w:rPr>
+                <w:noProof/>
+                <w:webHidden/>
+              </w:rPr>
+              <w:instrText xml:space="preserve"> PAGEREF _Toc65176609 \h </w:instrText>
+            </w:r>
+            <w:r>
+              <w:rPr>
+                <w:noProof/>
+                <w:webHidden/>
+              </w:rPr>
+            </w:r>
+            <w:r>
+              <w:rPr>
+                <w:noProof/>
+                <w:webHidden/>
+              </w:rPr>
+              <w:fldChar w:fldCharType="separate"/>
+            </w:r>
+            <w:r>
+              <w:rPr>
+                <w:noProof/>
+                <w:webHidden/>
+              </w:rPr>
+              <w:t>7</w:t>
+            </w:r>
+            <w:r>
+              <w:rPr>
+                <w:noProof/>
+                <w:webHidden/>
+              </w:rPr>
+              <w:fldChar w:fldCharType="end"/>
+            </w:r>
+          </w:hyperlink>
+        </w:p>
+        <w:p>
+          <w:pPr>
+            <w:pStyle w:val="TOC3"/>
+            <w:tabs>
+              <w:tab w:val="right" w:leader="dot" w:pos="8630"/>
+            </w:tabs>
+            <w:rPr>
+              <w:noProof/>
+            </w:rPr>
+          </w:pPr>
+          <w:hyperlink w:anchor="_Toc65176610" w:history="1">
+            <w:r>
+              <w:rPr>
+                <w:rStyle w:val="Hyperlink"/>
+                <w:noProof/>
+                <w:lang w:val="fr-CA"/>
+              </w:rPr>
+              <w:t>Saisie de l’adresse IP du serveur Home Assistant</w:t>
+            </w:r>
+            <w:r>
+              <w:rPr>
+                <w:noProof/>
+                <w:webHidden/>
+              </w:rPr>
+              <w:tab/>
+            </w:r>
+            <w:r>
+              <w:rPr>
+                <w:noProof/>
+                <w:webHidden/>
+              </w:rPr>
+              <w:fldChar w:fldCharType="begin"/>
+            </w:r>
+            <w:r>
+              <w:rPr>
+                <w:noProof/>
+                <w:webHidden/>
+              </w:rPr>
+              <w:instrText xml:space="preserve"> PAGEREF _Toc65176610 \h </w:instrText>
+            </w:r>
+            <w:r>
+              <w:rPr>
+                <w:noProof/>
+                <w:webHidden/>
+              </w:rPr>
+            </w:r>
+            <w:r>
+              <w:rPr>
+                <w:noProof/>
+                <w:webHidden/>
+              </w:rPr>
+              <w:fldChar w:fldCharType="separate"/>
+            </w:r>
+            <w:r>
+              <w:rPr>
+                <w:noProof/>
+                <w:webHidden/>
+              </w:rPr>
+              <w:t>8</w:t>
+            </w:r>
+            <w:r>
+              <w:rPr>
+                <w:noProof/>
+                <w:webHidden/>
+              </w:rPr>
+              <w:fldChar w:fldCharType="end"/>
+            </w:r>
+          </w:hyperlink>
+        </w:p>
+        <w:p>
+          <w:pPr>
+            <w:pStyle w:val="TOC3"/>
+            <w:tabs>
+              <w:tab w:val="right" w:leader="dot" w:pos="8630"/>
+            </w:tabs>
+            <w:rPr>
+              <w:noProof/>
+            </w:rPr>
+          </w:pPr>
+          <w:hyperlink w:anchor="_Toc65176611" w:history="1">
+            <w:r>
+              <w:rPr>
+                <w:rStyle w:val="Hyperlink"/>
+                <w:noProof/>
+                <w:lang w:val="fr-CA"/>
+              </w:rPr>
+              <w:t>Sauvegarde des paramètres</w:t>
+            </w:r>
+            <w:r>
+              <w:rPr>
+                <w:noProof/>
+                <w:webHidden/>
+              </w:rPr>
+              <w:tab/>
+            </w:r>
+            <w:r>
+              <w:rPr>
+                <w:noProof/>
+                <w:webHidden/>
+              </w:rPr>
+              <w:fldChar w:fldCharType="begin"/>
+            </w:r>
+            <w:r>
+              <w:rPr>
+                <w:noProof/>
+                <w:webHidden/>
+              </w:rPr>
+              <w:instrText xml:space="preserve"> PAGEREF _Toc65176611 \h </w:instrText>
+            </w:r>
+            <w:r>
+              <w:rPr>
+                <w:noProof/>
+                <w:webHidden/>
+              </w:rPr>
+            </w:r>
+            <w:r>
+              <w:rPr>
+                <w:noProof/>
+                <w:webHidden/>
+              </w:rPr>
+              <w:fldChar w:fldCharType="separate"/>
+            </w:r>
+            <w:r>
+              <w:rPr>
+                <w:noProof/>
+                <w:webHidden/>
+              </w:rPr>
+              <w:t>8</w:t>
+            </w:r>
+            <w:r>
+              <w:rPr>
+                <w:noProof/>
+                <w:webHidden/>
+              </w:rPr>
+              <w:fldChar w:fldCharType="end"/>
+            </w:r>
+          </w:hyperlink>
+        </w:p>
+        <w:p>
+          <w:pPr>
+            <w:pStyle w:val="TOC1"/>
+            <w:tabs>
+              <w:tab w:val="right" w:leader="dot" w:pos="8630"/>
+            </w:tabs>
+            <w:rPr>
+              <w:noProof/>
+            </w:rPr>
+          </w:pPr>
+          <w:hyperlink w:anchor="_Toc65176612" w:history="1">
+            <w:r>
+              <w:rPr>
+                <w:rStyle w:val="Hyperlink"/>
+                <w:noProof/>
+                <w:lang w:val="fr-CA"/>
+              </w:rPr>
+              <w:t>Réinitialiser les paramètres Wifi</w:t>
+            </w:r>
+            <w:r>
+              <w:rPr>
+                <w:noProof/>
+                <w:webHidden/>
+              </w:rPr>
+              <w:tab/>
+            </w:r>
+            <w:r>
+              <w:rPr>
+                <w:noProof/>
+                <w:webHidden/>
+              </w:rPr>
+              <w:fldChar w:fldCharType="begin"/>
+            </w:r>
+            <w:r>
+              <w:rPr>
+                <w:noProof/>
+                <w:webHidden/>
+              </w:rPr>
+              <w:instrText xml:space="preserve"> PAGEREF _Toc65176612 \h </w:instrText>
+            </w:r>
+            <w:r>
+              <w:rPr>
+                <w:noProof/>
+                <w:webHidden/>
+              </w:rPr>
+            </w:r>
+            <w:r>
+              <w:rPr>
+                <w:noProof/>
+                <w:webHidden/>
+              </w:rPr>
+              <w:fldChar w:fldCharType="separate"/>
+            </w:r>
+            <w:r>
+              <w:rPr>
+                <w:noProof/>
+                <w:webHidden/>
+              </w:rPr>
+              <w:t>9</w:t>
+            </w:r>
+            <w:r>
+              <w:rPr>
+                <w:noProof/>
+                <w:webHidden/>
+              </w:rPr>
+              <w:fldChar w:fldCharType="end"/>
+            </w:r>
+          </w:hyperlink>
+        </w:p>
+        <w:p>
+          <w:pPr>
+            <w:pStyle w:val="TOC1"/>
+            <w:tabs>
+              <w:tab w:val="right" w:leader="dot" w:pos="8630"/>
+            </w:tabs>
+            <w:rPr>
+              <w:noProof/>
+            </w:rPr>
+          </w:pPr>
+          <w:hyperlink w:anchor="_Toc65176613" w:history="1">
+            <w:r>
+              <w:rPr>
+                <w:rStyle w:val="Hyperlink"/>
+                <w:noProof/>
+                <w:lang w:val="fr-CA"/>
+              </w:rPr>
+              <w:t>Allumer et éteindre l’écran LCD</w:t>
+            </w:r>
+            <w:r>
+              <w:rPr>
+                <w:noProof/>
+                <w:webHidden/>
+              </w:rPr>
+              <w:tab/>
+            </w:r>
+            <w:r>
+              <w:rPr>
+                <w:noProof/>
+                <w:webHidden/>
+              </w:rPr>
+              <w:fldChar w:fldCharType="begin"/>
+            </w:r>
+            <w:r>
+              <w:rPr>
+                <w:noProof/>
+                <w:webHidden/>
+              </w:rPr>
+              <w:instrText xml:space="preserve"> PAGEREF _Toc65176613 \h </w:instrText>
+            </w:r>
+            <w:r>
+              <w:rPr>
+                <w:noProof/>
+                <w:webHidden/>
+              </w:rPr>
+            </w:r>
+            <w:r>
+              <w:rPr>
+                <w:noProof/>
+                <w:webHidden/>
+              </w:rPr>
+              <w:fldChar w:fldCharType="separate"/>
+            </w:r>
+            <w:r>
+              <w:rPr>
+                <w:noProof/>
+                <w:webHidden/>
+              </w:rPr>
+              <w:t>9</w:t>
             </w:r>
             <w:r>
               <w:rPr>
@@ -593,89 +1489,12 @@
     </w:p>
     <w:p>
       <w:pPr>
-        <w:rPr>
-          <w:lang w:val="fr-CA"/>
-        </w:rPr>
-      </w:pPr>
-    </w:p>
-    <w:p>
-      <w:pPr>
-        <w:rPr>
-          <w:lang w:val="fr-CA"/>
-        </w:rPr>
-      </w:pPr>
-    </w:p>
-    <w:p>
-      <w:pPr>
-        <w:rPr>
-          <w:lang w:val="fr-CA"/>
-        </w:rPr>
-      </w:pPr>
-    </w:p>
-    <w:p>
-      <w:pPr>
-        <w:rPr>
-          <w:lang w:val="fr-CA"/>
-        </w:rPr>
-      </w:pPr>
-    </w:p>
-    <w:p>
-      <w:pPr>
-        <w:rPr>
-          <w:lang w:val="fr-CA"/>
-        </w:rPr>
-      </w:pPr>
-    </w:p>
-    <w:p>
-      <w:pPr>
-        <w:rPr>
-          <w:lang w:val="fr-CA"/>
-        </w:rPr>
-      </w:pPr>
-    </w:p>
-    <w:p>
-      <w:pPr>
-        <w:rPr>
-          <w:lang w:val="fr-CA"/>
-        </w:rPr>
-      </w:pPr>
-    </w:p>
-    <w:p>
-      <w:pPr>
-        <w:rPr>
-          <w:lang w:val="fr-CA"/>
-        </w:rPr>
-      </w:pPr>
-    </w:p>
-    <w:p>
-      <w:pPr>
-        <w:rPr>
-          <w:lang w:val="fr-CA"/>
-        </w:rPr>
-      </w:pPr>
-    </w:p>
-    <w:p>
-      <w:pPr>
-        <w:rPr>
-          <w:lang w:val="fr-CA"/>
-        </w:rPr>
-      </w:pPr>
-    </w:p>
-    <w:p>
-      <w:pPr>
-        <w:rPr>
-          <w:lang w:val="fr-CA"/>
-        </w:rPr>
-      </w:pPr>
-    </w:p>
-    <w:p>
-      <w:pPr>
         <w:pStyle w:val="Heading1"/>
         <w:rPr>
           <w:lang w:val="fr-CA"/>
         </w:rPr>
       </w:pPr>
-      <w:bookmarkStart w:id="0" w:name="_Toc65086223"/>
+      <w:bookmarkStart w:id="0" w:name="_Toc65176598"/>
       <w:r>
         <w:rPr>
           <w:lang w:val="fr-CA"/>
@@ -750,12 +1569,74 @@
           <w:lang w:val="fr-CA"/>
         </w:rPr>
       </w:pPr>
-      <w:r>
-        <w:rPr>
-          <w:lang w:val="fr-CA"/>
-        </w:rPr>
-        <w:t>(Photo contenu)</w:t>
-      </w:r>
+    </w:p>
+    <w:p>
+      <w:pPr>
+        <w:rPr>
+          <w:lang w:val="fr-CA"/>
+        </w:rPr>
+      </w:pPr>
+      <w:r>
+        <w:rPr>
+          <w:noProof/>
+          <w:lang w:val="fr-CA"/>
+        </w:rPr>
+        <w:drawing>
+          <wp:inline distT="0" distB="0" distL="0" distR="0" wp14:anchorId="277FC01D" wp14:editId="66A4FA2D">
+            <wp:extent cx="3667980" cy="2749287"/>
+            <wp:effectExtent l="0" t="0" r="8890" b="0"/>
+            <wp:docPr id="1" name="Picture 1" descr="Graphical user interface&#10;&#10;Description automatically generated"/>
+            <wp:cNvGraphicFramePr>
+              <a:graphicFrameLocks xmlns:a="http://schemas.openxmlformats.org/drawingml/2006/main" noChangeAspect="1"/>
+            </wp:cNvGraphicFramePr>
+            <a:graphic xmlns:a="http://schemas.openxmlformats.org/drawingml/2006/main">
+              <a:graphicData uri="http://schemas.openxmlformats.org/drawingml/2006/picture">
+                <pic:pic xmlns:pic="http://schemas.openxmlformats.org/drawingml/2006/picture">
+                  <pic:nvPicPr>
+                    <pic:cNvPr id="1" name="Picture 1" descr="Graphical user interface&#10;&#10;Description automatically generated"/>
+                    <pic:cNvPicPr/>
+                  </pic:nvPicPr>
+                  <pic:blipFill>
+                    <a:blip r:embed="rId6" cstate="print">
+                      <a:extLst>
+                        <a:ext uri="{28A0092B-C50C-407E-A947-70E740481C1C}">
+                          <a14:useLocalDpi xmlns:a14="http://schemas.microsoft.com/office/drawing/2010/main" val="0"/>
+                        </a:ext>
+                      </a:extLst>
+                    </a:blip>
+                    <a:stretch>
+                      <a:fillRect/>
+                    </a:stretch>
+                  </pic:blipFill>
+                  <pic:spPr>
+                    <a:xfrm>
+                      <a:off x="0" y="0"/>
+                      <a:ext cx="3698288" cy="2772004"/>
+                    </a:xfrm>
+                    <a:prstGeom prst="rect">
+                      <a:avLst/>
+                    </a:prstGeom>
+                  </pic:spPr>
+                </pic:pic>
+              </a:graphicData>
+            </a:graphic>
+          </wp:inline>
+        </w:drawing>
+      </w:r>
+    </w:p>
+    <w:p>
+      <w:pPr>
+        <w:rPr>
+          <w:lang w:val="fr-CA"/>
+        </w:rPr>
+      </w:pPr>
+    </w:p>
+    <w:p>
+      <w:pPr>
+        <w:rPr>
+          <w:lang w:val="fr-CA"/>
+        </w:rPr>
+      </w:pPr>
     </w:p>
     <w:p>
       <w:pPr>
@@ -764,14 +1645,143 @@
           <w:lang w:val="fr-CA"/>
         </w:rPr>
       </w:pPr>
-      <w:bookmarkStart w:id="1" w:name="_Toc65086224"/>
+      <w:bookmarkStart w:id="1" w:name="_Toc65176599"/>
+      <w:r>
+        <w:rPr>
+          <w:lang w:val="fr-CA"/>
+        </w:rPr>
+        <w:t>Fonctionnalités</w:t>
+      </w:r>
+      <w:bookmarkEnd w:id="1"/>
+    </w:p>
+    <w:p>
+      <w:pPr>
+        <w:rPr>
+          <w:lang w:val="fr-CA"/>
+        </w:rPr>
+      </w:pPr>
+      <w:r>
+        <w:rPr>
+          <w:lang w:val="fr-CA"/>
+        </w:rPr>
+        <w:t>La station météo vous permet de :</w:t>
+      </w:r>
+    </w:p>
+    <w:p>
+      <w:pPr>
+        <w:pStyle w:val="ListParagraph"/>
+        <w:numPr>
+          <w:ilvl w:val="0"/>
+          <w:numId w:val="1"/>
+        </w:numPr>
+        <w:rPr>
+          <w:lang w:val="fr-CA"/>
+        </w:rPr>
+      </w:pPr>
+      <w:r>
+        <w:rPr>
+          <w:lang w:val="fr-CA"/>
+        </w:rPr>
+        <w:t>Capter la température ambiante</w:t>
+      </w:r>
+    </w:p>
+    <w:p>
+      <w:pPr>
+        <w:pStyle w:val="ListParagraph"/>
+        <w:numPr>
+          <w:ilvl w:val="0"/>
+          <w:numId w:val="1"/>
+        </w:numPr>
+        <w:rPr>
+          <w:lang w:val="fr-CA"/>
+        </w:rPr>
+      </w:pPr>
+      <w:r>
+        <w:rPr>
+          <w:lang w:val="fr-CA"/>
+        </w:rPr>
+        <w:t>Capter le taux d’humidité</w:t>
+      </w:r>
+    </w:p>
+    <w:p>
+      <w:pPr>
+        <w:pStyle w:val="ListParagraph"/>
+        <w:numPr>
+          <w:ilvl w:val="0"/>
+          <w:numId w:val="1"/>
+        </w:numPr>
+        <w:rPr>
+          <w:lang w:val="fr-CA"/>
+        </w:rPr>
+      </w:pPr>
+      <w:r>
+        <w:rPr>
+          <w:lang w:val="fr-CA"/>
+        </w:rPr>
+        <w:t>Capter la pression atmosphérique</w:t>
+      </w:r>
+    </w:p>
+    <w:p>
+      <w:pPr>
+        <w:pStyle w:val="ListParagraph"/>
+        <w:numPr>
+          <w:ilvl w:val="0"/>
+          <w:numId w:val="1"/>
+        </w:numPr>
+        <w:rPr>
+          <w:lang w:val="fr-CA"/>
+        </w:rPr>
+      </w:pPr>
+      <w:r>
+        <w:rPr>
+          <w:lang w:val="fr-CA"/>
+        </w:rPr>
+        <w:t>Capter la l’altitude approximative de la station</w:t>
+      </w:r>
+    </w:p>
+    <w:p>
+      <w:pPr>
+        <w:rPr>
+          <w:lang w:val="fr-CA"/>
+        </w:rPr>
+      </w:pPr>
+      <w:r>
+        <w:rPr>
+          <w:lang w:val="fr-CA"/>
+        </w:rPr>
+        <w:t>Votre station météo vous permet de surveiller tous ces paramètres sur un appareil mobile ou un ordinateur sur le portail Home Assistant.</w:t>
+      </w:r>
+    </w:p>
+    <w:p>
+      <w:pPr>
+        <w:rPr>
+          <w:lang w:val="fr-CA"/>
+        </w:rPr>
+      </w:pPr>
+    </w:p>
+    <w:p>
+      <w:pPr>
+        <w:pStyle w:val="Heading1"/>
+        <w:rPr>
+          <w:lang w:val="fr-CA"/>
+        </w:rPr>
+      </w:pPr>
+    </w:p>
+    <w:p>
+      <w:pPr>
+        <w:pStyle w:val="Heading1"/>
+        <w:rPr>
+          <w:lang w:val="fr-CA"/>
+        </w:rPr>
+      </w:pPr>
+      <w:bookmarkStart w:id="2" w:name="_Toc65176600"/>
       <w:r>
         <w:rPr>
           <w:lang w:val="fr-CA"/>
         </w:rPr>
         <w:t>Avant de commencer</w:t>
       </w:r>
-      <w:bookmarkEnd w:id="1"/>
+      <w:bookmarkEnd w:id="2"/>
     </w:p>
     <w:p>
       <w:pPr>
@@ -792,11 +1802,278 @@
           <w:lang w:val="fr-CA"/>
         </w:rPr>
       </w:pPr>
-      <w:r>
-        <w:rPr>
-          <w:lang w:val="fr-CA"/>
-        </w:rPr>
-        <w:t>(Photo pile)</w:t>
+    </w:p>
+    <w:p>
+      <w:pPr>
+        <w:rPr>
+          <w:lang w:val="fr-CA"/>
+        </w:rPr>
+      </w:pPr>
+      <w:r>
+        <w:rPr>
+          <w:noProof/>
+          <w:lang w:val="fr-CA"/>
+        </w:rPr>
+        <w:drawing>
+          <wp:anchor distT="0" distB="0" distL="114300" distR="114300" simplePos="0" relativeHeight="251658240" behindDoc="0" locked="0" layoutInCell="1" allowOverlap="1" wp14:anchorId="43B1FF77" wp14:editId="06DB0FD3">
+            <wp:simplePos x="0" y="0"/>
+            <wp:positionH relativeFrom="margin">
+              <wp:posOffset>262578</wp:posOffset>
+            </wp:positionH>
+            <wp:positionV relativeFrom="paragraph">
+              <wp:posOffset>1098970</wp:posOffset>
+            </wp:positionV>
+            <wp:extent cx="316026" cy="316026"/>
+            <wp:effectExtent l="0" t="0" r="8255" b="8255"/>
+            <wp:wrapNone/>
+            <wp:docPr id="7" name="Picture 7" descr="Icon&#10;&#10;Description automatically generated"/>
+            <wp:cNvGraphicFramePr>
+              <a:graphicFrameLocks xmlns:a="http://schemas.openxmlformats.org/drawingml/2006/main" noChangeAspect="1"/>
+            </wp:cNvGraphicFramePr>
+            <a:graphic xmlns:a="http://schemas.openxmlformats.org/drawingml/2006/main">
+              <a:graphicData uri="http://schemas.openxmlformats.org/drawingml/2006/picture">
+                <pic:pic xmlns:pic="http://schemas.openxmlformats.org/drawingml/2006/picture">
+                  <pic:nvPicPr>
+                    <pic:cNvPr id="7" name="Picture 7" descr="Icon&#10;&#10;Description automatically generated"/>
+                    <pic:cNvPicPr/>
+                  </pic:nvPicPr>
+                  <pic:blipFill>
+                    <a:blip r:embed="rId7" cstate="print">
+                      <a:extLst>
+                        <a:ext uri="{28A0092B-C50C-407E-A947-70E740481C1C}">
+                          <a14:useLocalDpi xmlns:a14="http://schemas.microsoft.com/office/drawing/2010/main" val="0"/>
+                        </a:ext>
+                      </a:extLst>
+                    </a:blip>
+                    <a:stretch>
+                      <a:fillRect/>
+                    </a:stretch>
+                  </pic:blipFill>
+                  <pic:spPr>
+                    <a:xfrm>
+                      <a:off x="0" y="0"/>
+                      <a:ext cx="316026" cy="316026"/>
+                    </a:xfrm>
+                    <a:prstGeom prst="rect">
+                      <a:avLst/>
+                    </a:prstGeom>
+                  </pic:spPr>
+                </pic:pic>
+              </a:graphicData>
+            </a:graphic>
+            <wp14:sizeRelH relativeFrom="margin">
+              <wp14:pctWidth>0</wp14:pctWidth>
+            </wp14:sizeRelH>
+            <wp14:sizeRelV relativeFrom="margin">
+              <wp14:pctHeight>0</wp14:pctHeight>
+            </wp14:sizeRelV>
+          </wp:anchor>
+        </w:drawing>
+      </w:r>
+      <w:r>
+        <w:rPr>
+          <w:noProof/>
+          <w:lang w:val="fr-CA"/>
+        </w:rPr>
+        <w:drawing>
+          <wp:inline distT="0" distB="0" distL="0" distR="0" wp14:anchorId="3C9A9053" wp14:editId="798550A5">
+            <wp:extent cx="3265165" cy="2447362"/>
+            <wp:effectExtent l="0" t="0" r="0" b="0"/>
+            <wp:docPr id="2" name="Picture 2" descr="Graphical user interface, text, application, chat or text message&#10;&#10;Description automatically generated"/>
+            <wp:cNvGraphicFramePr>
+              <a:graphicFrameLocks xmlns:a="http://schemas.openxmlformats.org/drawingml/2006/main" noChangeAspect="1"/>
+            </wp:cNvGraphicFramePr>
+            <a:graphic xmlns:a="http://schemas.openxmlformats.org/drawingml/2006/main">
+              <a:graphicData uri="http://schemas.openxmlformats.org/drawingml/2006/picture">
+                <pic:pic xmlns:pic="http://schemas.openxmlformats.org/drawingml/2006/picture">
+                  <pic:nvPicPr>
+                    <pic:cNvPr id="2" name="Picture 2" descr="Graphical user interface, text, application, chat or text message&#10;&#10;Description automatically generated"/>
+                    <pic:cNvPicPr/>
+                  </pic:nvPicPr>
+                  <pic:blipFill>
+                    <a:blip r:embed="rId8" cstate="print">
+                      <a:extLst>
+                        <a:ext uri="{28A0092B-C50C-407E-A947-70E740481C1C}">
+                          <a14:useLocalDpi xmlns:a14="http://schemas.microsoft.com/office/drawing/2010/main" val="0"/>
+                        </a:ext>
+                      </a:extLst>
+                    </a:blip>
+                    <a:stretch>
+                      <a:fillRect/>
+                    </a:stretch>
+                  </pic:blipFill>
+                  <pic:spPr>
+                    <a:xfrm>
+                      <a:off x="0" y="0"/>
+                      <a:ext cx="3281875" cy="2459887"/>
+                    </a:xfrm>
+                    <a:prstGeom prst="rect">
+                      <a:avLst/>
+                    </a:prstGeom>
+                  </pic:spPr>
+                </pic:pic>
+              </a:graphicData>
+            </a:graphic>
+          </wp:inline>
+        </w:drawing>
+      </w:r>
+    </w:p>
+    <w:p>
+      <w:pPr>
+        <w:rPr>
+          <w:lang w:val="fr-CA"/>
+        </w:rPr>
+      </w:pPr>
+    </w:p>
+    <w:p>
+      <w:pPr>
+        <w:pStyle w:val="Heading2"/>
+        <w:rPr>
+          <w:lang w:val="fr-CA"/>
+        </w:rPr>
+      </w:pPr>
+      <w:bookmarkStart w:id="3" w:name="_Toc65176601"/>
+      <w:r>
+        <w:rPr>
+          <w:lang w:val="fr-CA"/>
+        </w:rPr>
+        <w:t>Chargement de la pile</w:t>
+      </w:r>
+      <w:bookmarkEnd w:id="3"/>
+    </w:p>
+    <w:p>
+      <w:pPr>
+        <w:rPr>
+          <w:lang w:val="fr-CA"/>
+        </w:rPr>
+      </w:pPr>
+      <w:r>
+        <w:rPr>
+          <w:lang w:val="fr-CA"/>
+        </w:rPr>
+        <w:t>Avant la première utilisation de la station météo, assurer vous que la pile soit bien chargée. Veuillez brancher le câble USB dans un adapteur secteur et brancher le câble dans le port de recharge. Lors du chargement de la pile, la lumière d’état allumera en rouge. Lors de la fin de la charge, l’indicateur tournera au bleu. La station météo est alors prête à être utilisée.</w:t>
+      </w:r>
+    </w:p>
+    <w:p>
+      <w:pPr>
+        <w:rPr>
+          <w:lang w:val="fr-CA"/>
+        </w:rPr>
+      </w:pPr>
+    </w:p>
+    <w:p>
+      <w:pPr>
+        <w:rPr>
+          <w:lang w:val="fr-CA"/>
+        </w:rPr>
+      </w:pPr>
+      <w:r>
+        <w:rPr>
+          <w:noProof/>
+          <w:lang w:val="fr-CA"/>
+        </w:rPr>
+        <w:drawing>
+          <wp:anchor distT="0" distB="0" distL="114300" distR="114300" simplePos="0" relativeHeight="251659264" behindDoc="0" locked="0" layoutInCell="1" allowOverlap="1" wp14:anchorId="16D0398E" wp14:editId="4F3AA4AB">
+            <wp:simplePos x="0" y="0"/>
+            <wp:positionH relativeFrom="margin">
+              <wp:posOffset>1013592</wp:posOffset>
+            </wp:positionH>
+            <wp:positionV relativeFrom="paragraph">
+              <wp:posOffset>1024039</wp:posOffset>
+            </wp:positionV>
+            <wp:extent cx="526212" cy="526212"/>
+            <wp:effectExtent l="0" t="19050" r="0" b="7620"/>
+            <wp:wrapNone/>
+            <wp:docPr id="8" name="Picture 8" descr="Shape, arrow&#10;&#10;Description automatically generated"/>
+            <wp:cNvGraphicFramePr>
+              <a:graphicFrameLocks xmlns:a="http://schemas.openxmlformats.org/drawingml/2006/main" noChangeAspect="1"/>
+            </wp:cNvGraphicFramePr>
+            <a:graphic xmlns:a="http://schemas.openxmlformats.org/drawingml/2006/main">
+              <a:graphicData uri="http://schemas.openxmlformats.org/drawingml/2006/picture">
+                <pic:pic xmlns:pic="http://schemas.openxmlformats.org/drawingml/2006/picture">
+                  <pic:nvPicPr>
+                    <pic:cNvPr id="8" name="Picture 8" descr="Shape, arrow&#10;&#10;Description automatically generated"/>
+                    <pic:cNvPicPr/>
+                  </pic:nvPicPr>
+                  <pic:blipFill>
+                    <a:blip r:embed="rId9" cstate="print">
+                      <a:extLst>
+                        <a:ext uri="{28A0092B-C50C-407E-A947-70E740481C1C}">
+                          <a14:useLocalDpi xmlns:a14="http://schemas.microsoft.com/office/drawing/2010/main" val="0"/>
+                        </a:ext>
+                      </a:extLst>
+                    </a:blip>
+                    <a:stretch>
+                      <a:fillRect/>
+                    </a:stretch>
+                  </pic:blipFill>
+                  <pic:spPr>
+                    <a:xfrm rot="15456571">
+                      <a:off x="0" y="0"/>
+                      <a:ext cx="526212" cy="526212"/>
+                    </a:xfrm>
+                    <a:prstGeom prst="rect">
+                      <a:avLst/>
+                    </a:prstGeom>
+                  </pic:spPr>
+                </pic:pic>
+              </a:graphicData>
+            </a:graphic>
+            <wp14:sizeRelH relativeFrom="margin">
+              <wp14:pctWidth>0</wp14:pctWidth>
+            </wp14:sizeRelH>
+            <wp14:sizeRelV relativeFrom="margin">
+              <wp14:pctHeight>0</wp14:pctHeight>
+            </wp14:sizeRelV>
+          </wp:anchor>
+        </w:drawing>
+      </w:r>
+      <w:r>
+        <w:rPr>
+          <w:noProof/>
+          <w:lang w:val="fr-CA"/>
+        </w:rPr>
+        <w:drawing>
+          <wp:inline distT="0" distB="0" distL="0" distR="0" wp14:anchorId="13FCCD4A" wp14:editId="420FB919">
+            <wp:extent cx="3052283" cy="2287798"/>
+            <wp:effectExtent l="0" t="0" r="0" b="0"/>
+            <wp:docPr id="3" name="Picture 3" descr="A picture containing text&#10;&#10;Description automatically generated"/>
+            <wp:cNvGraphicFramePr>
+              <a:graphicFrameLocks xmlns:a="http://schemas.openxmlformats.org/drawingml/2006/main" noChangeAspect="1"/>
+            </wp:cNvGraphicFramePr>
+            <a:graphic xmlns:a="http://schemas.openxmlformats.org/drawingml/2006/main">
+              <a:graphicData uri="http://schemas.openxmlformats.org/drawingml/2006/picture">
+                <pic:pic xmlns:pic="http://schemas.openxmlformats.org/drawingml/2006/picture">
+                  <pic:nvPicPr>
+                    <pic:cNvPr id="3" name="Picture 3" descr="A picture containing text&#10;&#10;Description automatically generated"/>
+                    <pic:cNvPicPr/>
+                  </pic:nvPicPr>
+                  <pic:blipFill>
+                    <a:blip r:embed="rId10" cstate="print">
+                      <a:extLst>
+                        <a:ext uri="{28A0092B-C50C-407E-A947-70E740481C1C}">
+                          <a14:useLocalDpi xmlns:a14="http://schemas.microsoft.com/office/drawing/2010/main" val="0"/>
+                        </a:ext>
+                      </a:extLst>
+                    </a:blip>
+                    <a:stretch>
+                      <a:fillRect/>
+                    </a:stretch>
+                  </pic:blipFill>
+                  <pic:spPr>
+                    <a:xfrm>
+                      <a:off x="0" y="0"/>
+                      <a:ext cx="3077200" cy="2306474"/>
+                    </a:xfrm>
+                    <a:prstGeom prst="rect">
+                      <a:avLst/>
+                    </a:prstGeom>
+                  </pic:spPr>
+                </pic:pic>
+              </a:graphicData>
+            </a:graphic>
+          </wp:inline>
+        </w:drawing>
       </w:r>
     </w:p>
     <w:p>
@@ -813,39 +2090,135 @@
           <w:lang w:val="fr-CA"/>
         </w:rPr>
       </w:pPr>
-      <w:bookmarkStart w:id="2" w:name="_Toc65086225"/>
-      <w:r>
-        <w:rPr>
-          <w:lang w:val="fr-CA"/>
-        </w:rPr>
-        <w:t>Chargement de la pile</w:t>
-      </w:r>
-      <w:bookmarkEnd w:id="2"/>
-    </w:p>
-    <w:p>
-      <w:pPr>
-        <w:rPr>
-          <w:lang w:val="fr-CA"/>
-        </w:rPr>
-      </w:pPr>
-      <w:r>
-        <w:rPr>
-          <w:lang w:val="fr-CA"/>
-        </w:rPr>
-        <w:t>Avant la première utilisation de la station météo, assurer vous que la pile soit bien chargée. Veuillez brancher le câble USB dans un adapteur secteur et brancher le câble dans le port de recharge. Lors du chargement de la pile, la lumière d’état allumera en rouge. Lors de la fin de la charge, l’indicateur tournera au vert. La station météo est alors prête à être utilisée.</w:t>
-      </w:r>
-    </w:p>
-    <w:p>
-      <w:pPr>
-        <w:rPr>
-          <w:lang w:val="fr-CA"/>
-        </w:rPr>
-      </w:pPr>
-      <w:r>
-        <w:rPr>
-          <w:lang w:val="fr-CA"/>
-        </w:rPr>
-        <w:t>(Photo port de charge)</w:t>
+      <w:bookmarkStart w:id="4" w:name="_Toc65176602"/>
+      <w:r>
+        <w:rPr>
+          <w:lang w:val="fr-CA"/>
+        </w:rPr>
+        <w:lastRenderedPageBreak/>
+        <w:t>Serveur Home Assistant IO</w:t>
+      </w:r>
+      <w:bookmarkEnd w:id="4"/>
+    </w:p>
+    <w:p>
+      <w:pPr>
+        <w:rPr>
+          <w:lang w:val="fr-CA"/>
+        </w:rPr>
+      </w:pPr>
+      <w:r>
+        <w:rPr>
+          <w:lang w:val="fr-CA"/>
+        </w:rPr>
+        <w:t xml:space="preserve">La station météo requiert l’utilisation d’un serveur Home Assistant afin de fonctionner correctement. </w:t>
+      </w:r>
+    </w:p>
+    <w:p>
+      <w:pPr>
+        <w:pStyle w:val="Heading2"/>
+        <w:rPr>
+          <w:lang w:val="fr-CA"/>
+        </w:rPr>
+      </w:pPr>
+      <w:r>
+        <w:rPr>
+          <w:lang w:val="fr-CA"/>
+        </w:rPr>
+        <w:t>In</w:t>
+      </w:r>
+      <w:r>
+        <w:rPr>
+          <w:lang w:val="fr-CA"/>
+        </w:rPr>
+        <w:t>stallation du serveur Home Assistant</w:t>
+      </w:r>
+    </w:p>
+    <w:p>
+      <w:pPr>
+        <w:rPr>
+          <w:lang w:val="fr-CA"/>
+        </w:rPr>
+      </w:pPr>
+      <w:r>
+        <w:rPr>
+          <w:lang w:val="fr-CA"/>
+        </w:rPr>
+        <w:t>Il existe plusieurs moyens d’installer un serveur Home Assistant sur votre ordinateur. Il est recommandé de suivre les instructions sur la page web de Home Assistant afin de choisir la méthode d’installation qui vous convient le mieux</w:t>
+      </w:r>
+      <w:r>
+        <w:rPr>
+          <w:lang w:val="fr-CA"/>
+        </w:rPr>
+        <w:t xml:space="preserve">. </w:t>
+      </w:r>
+    </w:p>
+    <w:p>
+      <w:pPr>
+        <w:rPr>
+          <w:lang w:val="fr-CA"/>
+        </w:rPr>
+      </w:pPr>
+      <w:r>
+        <w:rPr>
+          <w:lang w:val="fr-CA"/>
+        </w:rPr>
+        <w:t>Vous trouverez les instructions d’installations au lien suivant :</w:t>
+      </w:r>
+    </w:p>
+    <w:p>
+      <w:pPr>
+        <w:rPr>
+          <w:sz w:val="28"/>
+          <w:szCs w:val="28"/>
+          <w:lang w:val="fr-CA"/>
+        </w:rPr>
+      </w:pPr>
+      <w:hyperlink r:id="rId11" w:history="1">
+        <w:r>
+          <w:rPr>
+            <w:rStyle w:val="Hyperlink"/>
+            <w:sz w:val="28"/>
+            <w:szCs w:val="28"/>
+            <w:lang w:val="fr-CA"/>
+          </w:rPr>
+          <w:t>https://www.home-assistant.io/installation/</w:t>
+        </w:r>
+      </w:hyperlink>
+    </w:p>
+    <w:p>
+      <w:pPr>
+        <w:rPr>
+          <w:sz w:val="28"/>
+          <w:szCs w:val="28"/>
+          <w:lang w:val="fr-CA"/>
+        </w:rPr>
+      </w:pPr>
+    </w:p>
+    <w:p>
+      <w:pPr>
+        <w:pStyle w:val="Heading2"/>
+        <w:rPr>
+          <w:lang w:val="fr-CA"/>
+        </w:rPr>
+      </w:pPr>
+      <w:r>
+        <w:rPr>
+          <w:lang w:val="fr-CA"/>
+        </w:rPr>
+        <w:t>Récupération de l’adresse du serveur</w:t>
+      </w:r>
+    </w:p>
+    <w:p>
+      <w:pPr>
+        <w:rPr>
+          <w:lang w:val="fr-CA"/>
+        </w:rPr>
+      </w:pPr>
+      <w:r>
+        <w:rPr>
+          <w:lang w:val="fr-CA"/>
+        </w:rPr>
+        <w:t xml:space="preserve">Lors de la configuration de votre station météo, vous devrez obtenir l’adresse IP de votre serveur Home Assistant. </w:t>
       </w:r>
     </w:p>
     <w:p>
@@ -855,12 +2228,14 @@
           <w:lang w:val="fr-CA"/>
         </w:rPr>
       </w:pPr>
+      <w:bookmarkStart w:id="5" w:name="_Toc65176603"/>
       <w:r>
         <w:rPr>
           <w:lang w:val="fr-CA"/>
         </w:rPr>
         <w:t>Première utilisation</w:t>
       </w:r>
+      <w:bookmarkEnd w:id="5"/>
     </w:p>
     <w:p>
       <w:pPr>
@@ -874,6 +2249,1560 @@
         </w:rPr>
         <w:t>Lors de la première utilisation de votre station météo, vous devrez configurer les paramètres wifi de l’appareil.</w:t>
       </w:r>
+      <w:r>
+        <w:rPr>
+          <w:lang w:val="fr-CA"/>
+        </w:rPr>
+        <w:t xml:space="preserve"> Commencez par allumer votre station météo en basculant l’interrupteur d’alimentation en position « </w:t>
+      </w:r>
+      <w:r>
+        <w:rPr>
+          <w:i/>
+          <w:iCs/>
+          <w:lang w:val="fr-CA"/>
+        </w:rPr>
+        <w:t>on</w:t>
+      </w:r>
+      <w:r>
+        <w:rPr>
+          <w:lang w:val="fr-CA"/>
+        </w:rPr>
+        <w:t xml:space="preserve"> ». </w:t>
+      </w:r>
+      <w:r>
+        <w:rPr>
+          <w:lang w:val="fr-CA"/>
+        </w:rPr>
+        <w:t xml:space="preserve">Veuillez attendre que </w:t>
+      </w:r>
+      <w:r>
+        <w:rPr>
+          <w:lang w:val="fr-CA"/>
+        </w:rPr>
+        <w:t xml:space="preserve">l’écran LCD </w:t>
+      </w:r>
+      <w:r>
+        <w:rPr>
+          <w:lang w:val="fr-CA"/>
+        </w:rPr>
+        <w:t>affiche</w:t>
+      </w:r>
+      <w:r>
+        <w:rPr>
+          <w:lang w:val="fr-CA"/>
+        </w:rPr>
+        <w:t xml:space="preserve"> « </w:t>
+      </w:r>
+      <w:r>
+        <w:rPr>
+          <w:i/>
+          <w:iCs/>
+          <w:lang w:val="fr-CA"/>
+        </w:rPr>
+        <w:t>Connexion au réseau wifi</w:t>
+      </w:r>
+      <w:r>
+        <w:rPr>
+          <w:i/>
+          <w:iCs/>
+          <w:lang w:val="fr-CA"/>
+        </w:rPr>
+        <w:t>…</w:t>
+      </w:r>
+      <w:r>
+        <w:rPr>
+          <w:lang w:val="fr-CA"/>
+        </w:rPr>
+        <w:t> »</w:t>
+      </w:r>
+      <w:r>
+        <w:rPr>
+          <w:lang w:val="fr-CA"/>
+        </w:rPr>
+        <w:t xml:space="preserve">. </w:t>
+      </w:r>
+      <w:r>
+        <w:rPr>
+          <w:lang w:val="fr-CA"/>
+        </w:rPr>
+        <w:t xml:space="preserve"> Vous êtes maintenant prêt à configurer les paramètres Wifi.</w:t>
+      </w:r>
+    </w:p>
+    <w:p>
+      <w:pPr>
+        <w:rPr>
+          <w:lang w:val="fr-CA"/>
+        </w:rPr>
+      </w:pPr>
+    </w:p>
+    <w:p>
+      <w:pPr>
+        <w:pStyle w:val="Heading2"/>
+        <w:rPr>
+          <w:lang w:val="fr-CA"/>
+        </w:rPr>
+      </w:pPr>
+      <w:bookmarkStart w:id="6" w:name="_Toc65176604"/>
+      <w:r>
+        <w:rPr>
+          <w:lang w:val="fr-CA"/>
+        </w:rPr>
+        <w:t>Configurer le Wifi</w:t>
+      </w:r>
+      <w:bookmarkEnd w:id="6"/>
+    </w:p>
+    <w:p>
+      <w:pPr>
+        <w:pStyle w:val="Heading3"/>
+        <w:rPr>
+          <w:lang w:val="fr-CA"/>
+        </w:rPr>
+      </w:pPr>
+      <w:bookmarkStart w:id="7" w:name="_Toc65176605"/>
+      <w:r>
+        <w:rPr>
+          <w:lang w:val="fr-CA"/>
+        </w:rPr>
+        <w:t>Connexion au réseau</w:t>
+      </w:r>
+      <w:bookmarkEnd w:id="7"/>
+    </w:p>
+    <w:p>
+      <w:pPr>
+        <w:rPr>
+          <w:lang w:val="fr-CA"/>
+        </w:rPr>
+      </w:pPr>
+      <w:r>
+        <w:rPr>
+          <w:lang w:val="fr-CA"/>
+        </w:rPr>
+        <w:t>Dans les paramètres wifi de votre téléphone intelligent, sélectionner le réseau « </w:t>
+      </w:r>
+      <w:r>
+        <w:rPr>
+          <w:i/>
+          <w:iCs/>
+          <w:lang w:val="fr-CA"/>
+        </w:rPr>
+        <w:t>Super Station Météo</w:t>
+      </w:r>
+      <w:r>
+        <w:rPr>
+          <w:lang w:val="fr-CA"/>
+        </w:rPr>
+        <w:t xml:space="preserve"> ». </w:t>
+      </w:r>
+    </w:p>
+    <w:p>
+      <w:pPr>
+        <w:rPr>
+          <w:lang w:val="fr-CA"/>
+        </w:rPr>
+      </w:pPr>
+    </w:p>
+    <w:p>
+      <w:pPr>
+        <w:rPr>
+          <w:lang w:val="fr-CA"/>
+        </w:rPr>
+      </w:pPr>
+      <w:r>
+        <w:rPr>
+          <w:noProof/>
+          <w:lang w:val="fr-CA"/>
+        </w:rPr>
+        <w:lastRenderedPageBreak/>
+        <w:drawing>
+          <wp:anchor distT="0" distB="0" distL="114300" distR="114300" simplePos="0" relativeHeight="251661312" behindDoc="0" locked="0" layoutInCell="1" allowOverlap="1" wp14:anchorId="2592C7C7" wp14:editId="14C9BB2D">
+            <wp:simplePos x="0" y="0"/>
+            <wp:positionH relativeFrom="margin">
+              <wp:posOffset>2070340</wp:posOffset>
+            </wp:positionH>
+            <wp:positionV relativeFrom="paragraph">
+              <wp:posOffset>1364136</wp:posOffset>
+            </wp:positionV>
+            <wp:extent cx="526212" cy="526212"/>
+            <wp:effectExtent l="0" t="0" r="7620" b="0"/>
+            <wp:wrapNone/>
+            <wp:docPr id="9" name="Picture 9" descr="Shape, arrow&#10;&#10;Description automatically generated"/>
+            <wp:cNvGraphicFramePr>
+              <a:graphicFrameLocks xmlns:a="http://schemas.openxmlformats.org/drawingml/2006/main" noChangeAspect="1"/>
+            </wp:cNvGraphicFramePr>
+            <a:graphic xmlns:a="http://schemas.openxmlformats.org/drawingml/2006/main">
+              <a:graphicData uri="http://schemas.openxmlformats.org/drawingml/2006/picture">
+                <pic:pic xmlns:pic="http://schemas.openxmlformats.org/drawingml/2006/picture">
+                  <pic:nvPicPr>
+                    <pic:cNvPr id="8" name="Picture 8" descr="Shape, arrow&#10;&#10;Description automatically generated"/>
+                    <pic:cNvPicPr/>
+                  </pic:nvPicPr>
+                  <pic:blipFill>
+                    <a:blip r:embed="rId9" cstate="print">
+                      <a:extLst>
+                        <a:ext uri="{28A0092B-C50C-407E-A947-70E740481C1C}">
+                          <a14:useLocalDpi xmlns:a14="http://schemas.microsoft.com/office/drawing/2010/main" val="0"/>
+                        </a:ext>
+                      </a:extLst>
+                    </a:blip>
+                    <a:stretch>
+                      <a:fillRect/>
+                    </a:stretch>
+                  </pic:blipFill>
+                  <pic:spPr>
+                    <a:xfrm rot="10800000">
+                      <a:off x="0" y="0"/>
+                      <a:ext cx="526212" cy="526212"/>
+                    </a:xfrm>
+                    <a:prstGeom prst="rect">
+                      <a:avLst/>
+                    </a:prstGeom>
+                  </pic:spPr>
+                </pic:pic>
+              </a:graphicData>
+            </a:graphic>
+            <wp14:sizeRelH relativeFrom="margin">
+              <wp14:pctWidth>0</wp14:pctWidth>
+            </wp14:sizeRelH>
+            <wp14:sizeRelV relativeFrom="margin">
+              <wp14:pctHeight>0</wp14:pctHeight>
+            </wp14:sizeRelV>
+          </wp:anchor>
+        </w:drawing>
+      </w:r>
+      <w:r>
+        <w:rPr>
+          <w:noProof/>
+          <w:lang w:val="fr-CA"/>
+        </w:rPr>
+        <w:drawing>
+          <wp:inline distT="0" distB="0" distL="0" distR="0" wp14:anchorId="586DCA5C" wp14:editId="4B4CB015">
+            <wp:extent cx="2035834" cy="3619259"/>
+            <wp:effectExtent l="0" t="0" r="2540" b="635"/>
+            <wp:docPr id="4" name="Picture 4" descr="Graphical user interface, text, application&#10;&#10;Description automatically generated"/>
+            <wp:cNvGraphicFramePr>
+              <a:graphicFrameLocks xmlns:a="http://schemas.openxmlformats.org/drawingml/2006/main" noChangeAspect="1"/>
+            </wp:cNvGraphicFramePr>
+            <a:graphic xmlns:a="http://schemas.openxmlformats.org/drawingml/2006/main">
+              <a:graphicData uri="http://schemas.openxmlformats.org/drawingml/2006/picture">
+                <pic:pic xmlns:pic="http://schemas.openxmlformats.org/drawingml/2006/picture">
+                  <pic:nvPicPr>
+                    <pic:cNvPr id="4" name="Picture 4" descr="Graphical user interface, text, application&#10;&#10;Description automatically generated"/>
+                    <pic:cNvPicPr/>
+                  </pic:nvPicPr>
+                  <pic:blipFill>
+                    <a:blip r:embed="rId12" cstate="print">
+                      <a:extLst>
+                        <a:ext uri="{28A0092B-C50C-407E-A947-70E740481C1C}">
+                          <a14:useLocalDpi xmlns:a14="http://schemas.microsoft.com/office/drawing/2010/main" val="0"/>
+                        </a:ext>
+                      </a:extLst>
+                    </a:blip>
+                    <a:stretch>
+                      <a:fillRect/>
+                    </a:stretch>
+                  </pic:blipFill>
+                  <pic:spPr>
+                    <a:xfrm>
+                      <a:off x="0" y="0"/>
+                      <a:ext cx="2062184" cy="3666103"/>
+                    </a:xfrm>
+                    <a:prstGeom prst="rect">
+                      <a:avLst/>
+                    </a:prstGeom>
+                  </pic:spPr>
+                </pic:pic>
+              </a:graphicData>
+            </a:graphic>
+          </wp:inline>
+        </w:drawing>
+      </w:r>
+    </w:p>
+    <w:p>
+      <w:pPr>
+        <w:rPr>
+          <w:lang w:val="fr-CA"/>
+        </w:rPr>
+      </w:pPr>
+    </w:p>
+    <w:p>
+      <w:pPr>
+        <w:rPr>
+          <w:lang w:val="fr-CA"/>
+        </w:rPr>
+      </w:pPr>
+    </w:p>
+    <w:p>
+      <w:pPr>
+        <w:rPr>
+          <w:lang w:val="fr-CA"/>
+        </w:rPr>
+      </w:pPr>
+    </w:p>
+    <w:p>
+      <w:pPr>
+        <w:pStyle w:val="Heading3"/>
+        <w:rPr>
+          <w:lang w:val="fr-CA"/>
+        </w:rPr>
+      </w:pPr>
+      <w:bookmarkStart w:id="8" w:name="_Toc65176606"/>
+      <w:r>
+        <w:rPr>
+          <w:lang w:val="fr-CA"/>
+        </w:rPr>
+        <w:t>Notification d’authentification</w:t>
+      </w:r>
+      <w:bookmarkEnd w:id="8"/>
+    </w:p>
+    <w:p>
+      <w:pPr>
+        <w:rPr>
+          <w:lang w:val="fr-CA"/>
+        </w:rPr>
+      </w:pPr>
+      <w:r>
+        <w:rPr>
+          <w:lang w:val="fr-CA"/>
+        </w:rPr>
+        <w:t xml:space="preserve">Lors de la connexion au réseau, vous aurez une notification afin de configurer les paramètres wifi. Appuyer sur cette notification et vous serez redirigé vers le portail de configuration du wifi. </w:t>
+      </w:r>
+    </w:p>
+    <w:p>
+      <w:pPr>
+        <w:rPr>
+          <w:lang w:val="fr-CA"/>
+        </w:rPr>
+      </w:pPr>
+      <w:r>
+        <w:rPr>
+          <w:noProof/>
+          <w:lang w:val="fr-CA"/>
+        </w:rPr>
+        <w:lastRenderedPageBreak/>
+        <w:drawing>
+          <wp:anchor distT="0" distB="0" distL="114300" distR="114300" simplePos="0" relativeHeight="251663360" behindDoc="0" locked="0" layoutInCell="1" allowOverlap="1" wp14:anchorId="30CDC81F" wp14:editId="702F61D4">
+            <wp:simplePos x="0" y="0"/>
+            <wp:positionH relativeFrom="margin">
+              <wp:posOffset>879894</wp:posOffset>
+            </wp:positionH>
+            <wp:positionV relativeFrom="paragraph">
+              <wp:posOffset>1346883</wp:posOffset>
+            </wp:positionV>
+            <wp:extent cx="526212" cy="526212"/>
+            <wp:effectExtent l="0" t="0" r="7620" b="0"/>
+            <wp:wrapNone/>
+            <wp:docPr id="10" name="Picture 10" descr="Shape, arrow&#10;&#10;Description automatically generated"/>
+            <wp:cNvGraphicFramePr>
+              <a:graphicFrameLocks xmlns:a="http://schemas.openxmlformats.org/drawingml/2006/main" noChangeAspect="1"/>
+            </wp:cNvGraphicFramePr>
+            <a:graphic xmlns:a="http://schemas.openxmlformats.org/drawingml/2006/main">
+              <a:graphicData uri="http://schemas.openxmlformats.org/drawingml/2006/picture">
+                <pic:pic xmlns:pic="http://schemas.openxmlformats.org/drawingml/2006/picture">
+                  <pic:nvPicPr>
+                    <pic:cNvPr id="8" name="Picture 8" descr="Shape, arrow&#10;&#10;Description automatically generated"/>
+                    <pic:cNvPicPr/>
+                  </pic:nvPicPr>
+                  <pic:blipFill>
+                    <a:blip r:embed="rId9" cstate="print">
+                      <a:extLst>
+                        <a:ext uri="{28A0092B-C50C-407E-A947-70E740481C1C}">
+                          <a14:useLocalDpi xmlns:a14="http://schemas.microsoft.com/office/drawing/2010/main" val="0"/>
+                        </a:ext>
+                      </a:extLst>
+                    </a:blip>
+                    <a:stretch>
+                      <a:fillRect/>
+                    </a:stretch>
+                  </pic:blipFill>
+                  <pic:spPr>
+                    <a:xfrm rot="10800000">
+                      <a:off x="0" y="0"/>
+                      <a:ext cx="526212" cy="526212"/>
+                    </a:xfrm>
+                    <a:prstGeom prst="rect">
+                      <a:avLst/>
+                    </a:prstGeom>
+                  </pic:spPr>
+                </pic:pic>
+              </a:graphicData>
+            </a:graphic>
+            <wp14:sizeRelH relativeFrom="margin">
+              <wp14:pctWidth>0</wp14:pctWidth>
+            </wp14:sizeRelH>
+            <wp14:sizeRelV relativeFrom="margin">
+              <wp14:pctHeight>0</wp14:pctHeight>
+            </wp14:sizeRelV>
+          </wp:anchor>
+        </w:drawing>
+      </w:r>
+      <w:r>
+        <w:rPr>
+          <w:noProof/>
+          <w:lang w:val="fr-CA"/>
+        </w:rPr>
+        <w:drawing>
+          <wp:inline distT="0" distB="0" distL="0" distR="0" wp14:anchorId="5F846E54" wp14:editId="3587A9B3">
+            <wp:extent cx="1716657" cy="3051834"/>
+            <wp:effectExtent l="0" t="0" r="0" b="0"/>
+            <wp:docPr id="5" name="Picture 5" descr="Graphical user interface, application&#10;&#10;Description automatically generated"/>
+            <wp:cNvGraphicFramePr>
+              <a:graphicFrameLocks xmlns:a="http://schemas.openxmlformats.org/drawingml/2006/main" noChangeAspect="1"/>
+            </wp:cNvGraphicFramePr>
+            <a:graphic xmlns:a="http://schemas.openxmlformats.org/drawingml/2006/main">
+              <a:graphicData uri="http://schemas.openxmlformats.org/drawingml/2006/picture">
+                <pic:pic xmlns:pic="http://schemas.openxmlformats.org/drawingml/2006/picture">
+                  <pic:nvPicPr>
+                    <pic:cNvPr id="5" name="Picture 5" descr="Graphical user interface, application&#10;&#10;Description automatically generated"/>
+                    <pic:cNvPicPr/>
+                  </pic:nvPicPr>
+                  <pic:blipFill>
+                    <a:blip r:embed="rId13" cstate="print">
+                      <a:extLst>
+                        <a:ext uri="{28A0092B-C50C-407E-A947-70E740481C1C}">
+                          <a14:useLocalDpi xmlns:a14="http://schemas.microsoft.com/office/drawing/2010/main" val="0"/>
+                        </a:ext>
+                      </a:extLst>
+                    </a:blip>
+                    <a:stretch>
+                      <a:fillRect/>
+                    </a:stretch>
+                  </pic:blipFill>
+                  <pic:spPr>
+                    <a:xfrm>
+                      <a:off x="0" y="0"/>
+                      <a:ext cx="1748075" cy="3107688"/>
+                    </a:xfrm>
+                    <a:prstGeom prst="rect">
+                      <a:avLst/>
+                    </a:prstGeom>
+                  </pic:spPr>
+                </pic:pic>
+              </a:graphicData>
+            </a:graphic>
+          </wp:inline>
+        </w:drawing>
+      </w:r>
+    </w:p>
+    <w:p>
+      <w:pPr>
+        <w:rPr>
+          <w:lang w:val="fr-CA"/>
+        </w:rPr>
+      </w:pPr>
+    </w:p>
+    <w:p>
+      <w:pPr>
+        <w:pStyle w:val="Heading3"/>
+        <w:rPr>
+          <w:lang w:val="fr-CA"/>
+        </w:rPr>
+      </w:pPr>
+      <w:bookmarkStart w:id="9" w:name="_Toc65176607"/>
+      <w:r>
+        <w:rPr>
+          <w:lang w:val="fr-CA"/>
+        </w:rPr>
+        <w:t>Portal de configuration</w:t>
+      </w:r>
+      <w:bookmarkEnd w:id="9"/>
+    </w:p>
+    <w:p>
+      <w:pPr>
+        <w:rPr>
+          <w:lang w:val="fr-CA"/>
+        </w:rPr>
+      </w:pPr>
+      <w:r>
+        <w:rPr>
+          <w:lang w:val="fr-CA"/>
+        </w:rPr>
+        <w:t>Une fois sur le portail de configuration, appuyer sur le bouton « </w:t>
+      </w:r>
+      <w:r>
+        <w:rPr>
+          <w:i/>
+          <w:iCs/>
+          <w:lang w:val="fr-CA"/>
+        </w:rPr>
+        <w:t>Configure Wifi</w:t>
+      </w:r>
+      <w:r>
+        <w:rPr>
+          <w:lang w:val="fr-CA"/>
+        </w:rPr>
+        <w:t> ».</w:t>
+      </w:r>
+    </w:p>
+    <w:p>
+      <w:pPr>
+        <w:rPr>
+          <w:lang w:val="fr-CA"/>
+        </w:rPr>
+      </w:pPr>
+      <w:r>
+        <w:rPr>
+          <w:noProof/>
+          <w:lang w:val="fr-CA"/>
+        </w:rPr>
+        <w:drawing>
+          <wp:anchor distT="0" distB="0" distL="114300" distR="114300" simplePos="0" relativeHeight="251665408" behindDoc="0" locked="0" layoutInCell="1" allowOverlap="1" wp14:anchorId="7E8E9662" wp14:editId="174400DE">
+            <wp:simplePos x="0" y="0"/>
+            <wp:positionH relativeFrom="margin">
+              <wp:posOffset>1509623</wp:posOffset>
+            </wp:positionH>
+            <wp:positionV relativeFrom="paragraph">
+              <wp:posOffset>734407</wp:posOffset>
+            </wp:positionV>
+            <wp:extent cx="526212" cy="526212"/>
+            <wp:effectExtent l="0" t="0" r="7620" b="0"/>
+            <wp:wrapNone/>
+            <wp:docPr id="11" name="Picture 11" descr="Shape, arrow&#10;&#10;Description automatically generated"/>
+            <wp:cNvGraphicFramePr>
+              <a:graphicFrameLocks xmlns:a="http://schemas.openxmlformats.org/drawingml/2006/main" noChangeAspect="1"/>
+            </wp:cNvGraphicFramePr>
+            <a:graphic xmlns:a="http://schemas.openxmlformats.org/drawingml/2006/main">
+              <a:graphicData uri="http://schemas.openxmlformats.org/drawingml/2006/picture">
+                <pic:pic xmlns:pic="http://schemas.openxmlformats.org/drawingml/2006/picture">
+                  <pic:nvPicPr>
+                    <pic:cNvPr id="8" name="Picture 8" descr="Shape, arrow&#10;&#10;Description automatically generated"/>
+                    <pic:cNvPicPr/>
+                  </pic:nvPicPr>
+                  <pic:blipFill>
+                    <a:blip r:embed="rId9" cstate="print">
+                      <a:extLst>
+                        <a:ext uri="{28A0092B-C50C-407E-A947-70E740481C1C}">
+                          <a14:useLocalDpi xmlns:a14="http://schemas.microsoft.com/office/drawing/2010/main" val="0"/>
+                        </a:ext>
+                      </a:extLst>
+                    </a:blip>
+                    <a:stretch>
+                      <a:fillRect/>
+                    </a:stretch>
+                  </pic:blipFill>
+                  <pic:spPr>
+                    <a:xfrm rot="10800000">
+                      <a:off x="0" y="0"/>
+                      <a:ext cx="526212" cy="526212"/>
+                    </a:xfrm>
+                    <a:prstGeom prst="rect">
+                      <a:avLst/>
+                    </a:prstGeom>
+                  </pic:spPr>
+                </pic:pic>
+              </a:graphicData>
+            </a:graphic>
+            <wp14:sizeRelH relativeFrom="margin">
+              <wp14:pctWidth>0</wp14:pctWidth>
+            </wp14:sizeRelH>
+            <wp14:sizeRelV relativeFrom="margin">
+              <wp14:pctHeight>0</wp14:pctHeight>
+            </wp14:sizeRelV>
+          </wp:anchor>
+        </w:drawing>
+      </w:r>
+      <w:r>
+        <w:rPr>
+          <w:noProof/>
+          <w:lang w:val="fr-CA"/>
+        </w:rPr>
+        <w:drawing>
+          <wp:inline distT="0" distB="0" distL="0" distR="0" wp14:anchorId="0EE977BD" wp14:editId="74847684">
+            <wp:extent cx="1682151" cy="2990387"/>
+            <wp:effectExtent l="0" t="0" r="0" b="635"/>
+            <wp:docPr id="6" name="Picture 6" descr="Graphical user interface, chart&#10;&#10;Description automatically generated"/>
+            <wp:cNvGraphicFramePr>
+              <a:graphicFrameLocks xmlns:a="http://schemas.openxmlformats.org/drawingml/2006/main" noChangeAspect="1"/>
+            </wp:cNvGraphicFramePr>
+            <a:graphic xmlns:a="http://schemas.openxmlformats.org/drawingml/2006/main">
+              <a:graphicData uri="http://schemas.openxmlformats.org/drawingml/2006/picture">
+                <pic:pic xmlns:pic="http://schemas.openxmlformats.org/drawingml/2006/picture">
+                  <pic:nvPicPr>
+                    <pic:cNvPr id="6" name="Picture 6" descr="Graphical user interface, chart&#10;&#10;Description automatically generated"/>
+                    <pic:cNvPicPr/>
+                  </pic:nvPicPr>
+                  <pic:blipFill>
+                    <a:blip r:embed="rId14" cstate="print">
+                      <a:extLst>
+                        <a:ext uri="{28A0092B-C50C-407E-A947-70E740481C1C}">
+                          <a14:useLocalDpi xmlns:a14="http://schemas.microsoft.com/office/drawing/2010/main" val="0"/>
+                        </a:ext>
+                      </a:extLst>
+                    </a:blip>
+                    <a:stretch>
+                      <a:fillRect/>
+                    </a:stretch>
+                  </pic:blipFill>
+                  <pic:spPr>
+                    <a:xfrm>
+                      <a:off x="0" y="0"/>
+                      <a:ext cx="1706786" cy="3034182"/>
+                    </a:xfrm>
+                    <a:prstGeom prst="rect">
+                      <a:avLst/>
+                    </a:prstGeom>
+                  </pic:spPr>
+                </pic:pic>
+              </a:graphicData>
+            </a:graphic>
+          </wp:inline>
+        </w:drawing>
+      </w:r>
+    </w:p>
+    <w:p>
+      <w:pPr>
+        <w:rPr>
+          <w:lang w:val="fr-CA"/>
+        </w:rPr>
+      </w:pPr>
+    </w:p>
+    <w:p>
+      <w:pPr>
+        <w:rPr>
+          <w:lang w:val="fr-CA"/>
+        </w:rPr>
+      </w:pPr>
+    </w:p>
+    <w:p>
+      <w:pPr>
+        <w:pStyle w:val="Heading3"/>
+        <w:rPr>
+          <w:lang w:val="fr-CA"/>
+        </w:rPr>
+      </w:pPr>
+      <w:bookmarkStart w:id="10" w:name="_Toc65176608"/>
+      <w:r>
+        <w:rPr>
+          <w:lang w:val="fr-CA"/>
+        </w:rPr>
+        <w:lastRenderedPageBreak/>
+        <w:t>Choix du réseau Wifi</w:t>
+      </w:r>
+      <w:bookmarkEnd w:id="10"/>
+    </w:p>
+    <w:p>
+      <w:pPr>
+        <w:rPr>
+          <w:lang w:val="fr-CA"/>
+        </w:rPr>
+      </w:pPr>
+      <w:r>
+        <w:rPr>
+          <w:lang w:val="fr-CA"/>
+        </w:rPr>
+        <w:t>Une fois rendu sur la page « </w:t>
+      </w:r>
+      <w:r>
+        <w:rPr>
+          <w:i/>
+          <w:iCs/>
+          <w:lang w:val="fr-CA"/>
+        </w:rPr>
+        <w:t>Configure Wifi</w:t>
+      </w:r>
+      <w:r>
+        <w:rPr>
+          <w:lang w:val="fr-CA"/>
+        </w:rPr>
+        <w:t> </w:t>
+      </w:r>
+      <w:r>
+        <w:rPr>
+          <w:lang w:val="fr-CA"/>
+        </w:rPr>
+        <w:t>», sélectionné votre réseau dans la liste des réseaux disponibles</w:t>
+      </w:r>
+      <w:r>
+        <w:rPr>
+          <w:lang w:val="fr-CA"/>
+        </w:rPr>
+        <w:t xml:space="preserve"> (dans cet exemple le réseau se nomme « BELL700 », dans votre cas, sélectionner votre réseau de domicile)</w:t>
+      </w:r>
+      <w:r>
+        <w:rPr>
+          <w:lang w:val="fr-CA"/>
+        </w:rPr>
+        <w:t>.</w:t>
+      </w:r>
+    </w:p>
+    <w:p>
+      <w:pPr>
+        <w:rPr>
+          <w:lang w:val="fr-CA"/>
+        </w:rPr>
+      </w:pPr>
+      <w:r>
+        <w:rPr>
+          <w:noProof/>
+          <w:lang w:val="fr-CA"/>
+        </w:rPr>
+        <w:drawing>
+          <wp:anchor distT="0" distB="0" distL="114300" distR="114300" simplePos="0" relativeHeight="251673600" behindDoc="0" locked="0" layoutInCell="1" allowOverlap="1" wp14:anchorId="6778A269" wp14:editId="11201D46">
+            <wp:simplePos x="0" y="0"/>
+            <wp:positionH relativeFrom="margin">
+              <wp:posOffset>1966822</wp:posOffset>
+            </wp:positionH>
+            <wp:positionV relativeFrom="paragraph">
+              <wp:posOffset>447939</wp:posOffset>
+            </wp:positionV>
+            <wp:extent cx="526212" cy="526212"/>
+            <wp:effectExtent l="0" t="0" r="7620" b="0"/>
+            <wp:wrapNone/>
+            <wp:docPr id="21" name="Picture 21" descr="Shape, arrow&#10;&#10;Description automatically generated"/>
+            <wp:cNvGraphicFramePr>
+              <a:graphicFrameLocks xmlns:a="http://schemas.openxmlformats.org/drawingml/2006/main" noChangeAspect="1"/>
+            </wp:cNvGraphicFramePr>
+            <a:graphic xmlns:a="http://schemas.openxmlformats.org/drawingml/2006/main">
+              <a:graphicData uri="http://schemas.openxmlformats.org/drawingml/2006/picture">
+                <pic:pic xmlns:pic="http://schemas.openxmlformats.org/drawingml/2006/picture">
+                  <pic:nvPicPr>
+                    <pic:cNvPr id="8" name="Picture 8" descr="Shape, arrow&#10;&#10;Description automatically generated"/>
+                    <pic:cNvPicPr/>
+                  </pic:nvPicPr>
+                  <pic:blipFill>
+                    <a:blip r:embed="rId9" cstate="print">
+                      <a:extLst>
+                        <a:ext uri="{28A0092B-C50C-407E-A947-70E740481C1C}">
+                          <a14:useLocalDpi xmlns:a14="http://schemas.microsoft.com/office/drawing/2010/main" val="0"/>
+                        </a:ext>
+                      </a:extLst>
+                    </a:blip>
+                    <a:stretch>
+                      <a:fillRect/>
+                    </a:stretch>
+                  </pic:blipFill>
+                  <pic:spPr>
+                    <a:xfrm rot="10800000">
+                      <a:off x="0" y="0"/>
+                      <a:ext cx="526212" cy="526212"/>
+                    </a:xfrm>
+                    <a:prstGeom prst="rect">
+                      <a:avLst/>
+                    </a:prstGeom>
+                  </pic:spPr>
+                </pic:pic>
+              </a:graphicData>
+            </a:graphic>
+            <wp14:sizeRelH relativeFrom="margin">
+              <wp14:pctWidth>0</wp14:pctWidth>
+            </wp14:sizeRelH>
+            <wp14:sizeRelV relativeFrom="margin">
+              <wp14:pctHeight>0</wp14:pctHeight>
+            </wp14:sizeRelV>
+          </wp:anchor>
+        </w:drawing>
+      </w:r>
+      <w:r>
+        <w:rPr>
+          <w:noProof/>
+          <w:lang w:val="fr-CA"/>
+        </w:rPr>
+        <w:drawing>
+          <wp:inline distT="0" distB="0" distL="0" distR="0" wp14:anchorId="0A477E15" wp14:editId="56507773">
+            <wp:extent cx="1906977" cy="3390181"/>
+            <wp:effectExtent l="0" t="0" r="0" b="1270"/>
+            <wp:docPr id="12" name="Picture 12" descr="Graphical user interface, text, application&#10;&#10;Description automatically generated"/>
+            <wp:cNvGraphicFramePr>
+              <a:graphicFrameLocks xmlns:a="http://schemas.openxmlformats.org/drawingml/2006/main" noChangeAspect="1"/>
+            </wp:cNvGraphicFramePr>
+            <a:graphic xmlns:a="http://schemas.openxmlformats.org/drawingml/2006/main">
+              <a:graphicData uri="http://schemas.openxmlformats.org/drawingml/2006/picture">
+                <pic:pic xmlns:pic="http://schemas.openxmlformats.org/drawingml/2006/picture">
+                  <pic:nvPicPr>
+                    <pic:cNvPr id="12" name="Picture 12" descr="Graphical user interface, text, application&#10;&#10;Description automatically generated"/>
+                    <pic:cNvPicPr/>
+                  </pic:nvPicPr>
+                  <pic:blipFill>
+                    <a:blip r:embed="rId15" cstate="print">
+                      <a:extLst>
+                        <a:ext uri="{28A0092B-C50C-407E-A947-70E740481C1C}">
+                          <a14:useLocalDpi xmlns:a14="http://schemas.microsoft.com/office/drawing/2010/main" val="0"/>
+                        </a:ext>
+                      </a:extLst>
+                    </a:blip>
+                    <a:stretch>
+                      <a:fillRect/>
+                    </a:stretch>
+                  </pic:blipFill>
+                  <pic:spPr>
+                    <a:xfrm>
+                      <a:off x="0" y="0"/>
+                      <a:ext cx="1954331" cy="3474367"/>
+                    </a:xfrm>
+                    <a:prstGeom prst="rect">
+                      <a:avLst/>
+                    </a:prstGeom>
+                  </pic:spPr>
+                </pic:pic>
+              </a:graphicData>
+            </a:graphic>
+          </wp:inline>
+        </w:drawing>
+      </w:r>
+    </w:p>
+    <w:p>
+      <w:pPr>
+        <w:pStyle w:val="Heading3"/>
+        <w:rPr>
+          <w:lang w:val="fr-CA"/>
+        </w:rPr>
+      </w:pPr>
+      <w:bookmarkStart w:id="11" w:name="_Toc65176609"/>
+      <w:r>
+        <w:rPr>
+          <w:lang w:val="fr-CA"/>
+        </w:rPr>
+        <w:t>Saisie du mot de passe du réseau</w:t>
+      </w:r>
+      <w:bookmarkEnd w:id="11"/>
+    </w:p>
+    <w:p>
+      <w:pPr>
+        <w:rPr>
+          <w:lang w:val="fr-CA"/>
+        </w:rPr>
+      </w:pPr>
+      <w:r>
+        <w:rPr>
+          <w:lang w:val="fr-CA"/>
+        </w:rPr>
+        <w:t>Saisissez par la suit</w:t>
+      </w:r>
+      <w:r>
+        <w:rPr>
+          <w:lang w:val="fr-CA"/>
+        </w:rPr>
+        <w:t>e</w:t>
+      </w:r>
+      <w:r>
+        <w:rPr>
+          <w:lang w:val="fr-CA"/>
+        </w:rPr>
+        <w:t xml:space="preserve"> le mot de passe de votre réseau.</w:t>
+      </w:r>
+    </w:p>
+    <w:p>
+      <w:pPr>
+        <w:rPr>
+          <w:lang w:val="fr-CA"/>
+        </w:rPr>
+      </w:pPr>
+      <w:r>
+        <w:rPr>
+          <w:noProof/>
+          <w:lang w:val="fr-CA"/>
+        </w:rPr>
+        <w:drawing>
+          <wp:anchor distT="0" distB="0" distL="114300" distR="114300" simplePos="0" relativeHeight="251667456" behindDoc="0" locked="0" layoutInCell="1" allowOverlap="1" wp14:anchorId="74934E8F" wp14:editId="51D69FA4">
+            <wp:simplePos x="0" y="0"/>
+            <wp:positionH relativeFrom="margin">
+              <wp:posOffset>1811175</wp:posOffset>
+            </wp:positionH>
+            <wp:positionV relativeFrom="paragraph">
+              <wp:posOffset>1414098</wp:posOffset>
+            </wp:positionV>
+            <wp:extent cx="526212" cy="526212"/>
+            <wp:effectExtent l="0" t="0" r="7620" b="0"/>
+            <wp:wrapNone/>
+            <wp:docPr id="14" name="Picture 14" descr="Shape, arrow&#10;&#10;Description automatically generated"/>
+            <wp:cNvGraphicFramePr>
+              <a:graphicFrameLocks xmlns:a="http://schemas.openxmlformats.org/drawingml/2006/main" noChangeAspect="1"/>
+            </wp:cNvGraphicFramePr>
+            <a:graphic xmlns:a="http://schemas.openxmlformats.org/drawingml/2006/main">
+              <a:graphicData uri="http://schemas.openxmlformats.org/drawingml/2006/picture">
+                <pic:pic xmlns:pic="http://schemas.openxmlformats.org/drawingml/2006/picture">
+                  <pic:nvPicPr>
+                    <pic:cNvPr id="8" name="Picture 8" descr="Shape, arrow&#10;&#10;Description automatically generated"/>
+                    <pic:cNvPicPr/>
+                  </pic:nvPicPr>
+                  <pic:blipFill>
+                    <a:blip r:embed="rId9" cstate="print">
+                      <a:extLst>
+                        <a:ext uri="{28A0092B-C50C-407E-A947-70E740481C1C}">
+                          <a14:useLocalDpi xmlns:a14="http://schemas.microsoft.com/office/drawing/2010/main" val="0"/>
+                        </a:ext>
+                      </a:extLst>
+                    </a:blip>
+                    <a:stretch>
+                      <a:fillRect/>
+                    </a:stretch>
+                  </pic:blipFill>
+                  <pic:spPr>
+                    <a:xfrm rot="10800000">
+                      <a:off x="0" y="0"/>
+                      <a:ext cx="526212" cy="526212"/>
+                    </a:xfrm>
+                    <a:prstGeom prst="rect">
+                      <a:avLst/>
+                    </a:prstGeom>
+                  </pic:spPr>
+                </pic:pic>
+              </a:graphicData>
+            </a:graphic>
+            <wp14:sizeRelH relativeFrom="margin">
+              <wp14:pctWidth>0</wp14:pctWidth>
+            </wp14:sizeRelH>
+            <wp14:sizeRelV relativeFrom="margin">
+              <wp14:pctHeight>0</wp14:pctHeight>
+            </wp14:sizeRelV>
+          </wp:anchor>
+        </w:drawing>
+      </w:r>
+      <w:r>
+        <w:rPr>
+          <w:noProof/>
+          <w:lang w:val="fr-CA"/>
+        </w:rPr>
+        <w:drawing>
+          <wp:inline distT="0" distB="0" distL="0" distR="0" wp14:anchorId="2CF3154D" wp14:editId="5EAB8501">
+            <wp:extent cx="1871932" cy="3327881"/>
+            <wp:effectExtent l="0" t="0" r="0" b="6350"/>
+            <wp:docPr id="13" name="Picture 13" descr="Graphical user interface, text, application&#10;&#10;Description automatically generated"/>
+            <wp:cNvGraphicFramePr>
+              <a:graphicFrameLocks xmlns:a="http://schemas.openxmlformats.org/drawingml/2006/main" noChangeAspect="1"/>
+            </wp:cNvGraphicFramePr>
+            <a:graphic xmlns:a="http://schemas.openxmlformats.org/drawingml/2006/main">
+              <a:graphicData uri="http://schemas.openxmlformats.org/drawingml/2006/picture">
+                <pic:pic xmlns:pic="http://schemas.openxmlformats.org/drawingml/2006/picture">
+                  <pic:nvPicPr>
+                    <pic:cNvPr id="13" name="Picture 13" descr="Graphical user interface, text, application&#10;&#10;Description automatically generated"/>
+                    <pic:cNvPicPr/>
+                  </pic:nvPicPr>
+                  <pic:blipFill>
+                    <a:blip r:embed="rId16" cstate="print">
+                      <a:extLst>
+                        <a:ext uri="{28A0092B-C50C-407E-A947-70E740481C1C}">
+                          <a14:useLocalDpi xmlns:a14="http://schemas.microsoft.com/office/drawing/2010/main" val="0"/>
+                        </a:ext>
+                      </a:extLst>
+                    </a:blip>
+                    <a:stretch>
+                      <a:fillRect/>
+                    </a:stretch>
+                  </pic:blipFill>
+                  <pic:spPr>
+                    <a:xfrm>
+                      <a:off x="0" y="0"/>
+                      <a:ext cx="1889453" cy="3359030"/>
+                    </a:xfrm>
+                    <a:prstGeom prst="rect">
+                      <a:avLst/>
+                    </a:prstGeom>
+                  </pic:spPr>
+                </pic:pic>
+              </a:graphicData>
+            </a:graphic>
+          </wp:inline>
+        </w:drawing>
+      </w:r>
+    </w:p>
+    <w:p>
+      <w:pPr>
+        <w:pStyle w:val="Heading3"/>
+        <w:rPr>
+          <w:lang w:val="fr-CA"/>
+        </w:rPr>
+      </w:pPr>
+      <w:bookmarkStart w:id="12" w:name="_Toc65176610"/>
+      <w:r>
+        <w:rPr>
+          <w:lang w:val="fr-CA"/>
+        </w:rPr>
+        <w:lastRenderedPageBreak/>
+        <w:t>Saisie de l’adresse IP du serveur Home Assistant</w:t>
+      </w:r>
+      <w:bookmarkEnd w:id="12"/>
+    </w:p>
+    <w:p>
+      <w:pPr>
+        <w:rPr>
+          <w:lang w:val="fr-CA"/>
+        </w:rPr>
+      </w:pPr>
+      <w:r>
+        <w:rPr>
+          <w:lang w:val="fr-CA"/>
+        </w:rPr>
+        <w:t>Ensuite, saisissez l’adresse du serveur noté auparavant.</w:t>
+      </w:r>
+    </w:p>
+    <w:p>
+      <w:pPr>
+        <w:rPr>
+          <w:lang w:val="fr-CA"/>
+        </w:rPr>
+      </w:pPr>
+      <w:r>
+        <w:rPr>
+          <w:noProof/>
+          <w:lang w:val="fr-CA"/>
+        </w:rPr>
+        <w:drawing>
+          <wp:anchor distT="0" distB="0" distL="114300" distR="114300" simplePos="0" relativeHeight="251669504" behindDoc="0" locked="0" layoutInCell="1" allowOverlap="1" wp14:anchorId="77894098" wp14:editId="06F3EA82">
+            <wp:simplePos x="0" y="0"/>
+            <wp:positionH relativeFrom="margin">
+              <wp:posOffset>1500996</wp:posOffset>
+            </wp:positionH>
+            <wp:positionV relativeFrom="paragraph">
+              <wp:posOffset>646346</wp:posOffset>
+            </wp:positionV>
+            <wp:extent cx="526212" cy="526212"/>
+            <wp:effectExtent l="0" t="0" r="7620" b="0"/>
+            <wp:wrapNone/>
+            <wp:docPr id="16" name="Picture 16" descr="Shape, arrow&#10;&#10;Description automatically generated"/>
+            <wp:cNvGraphicFramePr>
+              <a:graphicFrameLocks xmlns:a="http://schemas.openxmlformats.org/drawingml/2006/main" noChangeAspect="1"/>
+            </wp:cNvGraphicFramePr>
+            <a:graphic xmlns:a="http://schemas.openxmlformats.org/drawingml/2006/main">
+              <a:graphicData uri="http://schemas.openxmlformats.org/drawingml/2006/picture">
+                <pic:pic xmlns:pic="http://schemas.openxmlformats.org/drawingml/2006/picture">
+                  <pic:nvPicPr>
+                    <pic:cNvPr id="8" name="Picture 8" descr="Shape, arrow&#10;&#10;Description automatically generated"/>
+                    <pic:cNvPicPr/>
+                  </pic:nvPicPr>
+                  <pic:blipFill>
+                    <a:blip r:embed="rId9" cstate="print">
+                      <a:extLst>
+                        <a:ext uri="{28A0092B-C50C-407E-A947-70E740481C1C}">
+                          <a14:useLocalDpi xmlns:a14="http://schemas.microsoft.com/office/drawing/2010/main" val="0"/>
+                        </a:ext>
+                      </a:extLst>
+                    </a:blip>
+                    <a:stretch>
+                      <a:fillRect/>
+                    </a:stretch>
+                  </pic:blipFill>
+                  <pic:spPr>
+                    <a:xfrm rot="10800000">
+                      <a:off x="0" y="0"/>
+                      <a:ext cx="526212" cy="526212"/>
+                    </a:xfrm>
+                    <a:prstGeom prst="rect">
+                      <a:avLst/>
+                    </a:prstGeom>
+                  </pic:spPr>
+                </pic:pic>
+              </a:graphicData>
+            </a:graphic>
+            <wp14:sizeRelH relativeFrom="margin">
+              <wp14:pctWidth>0</wp14:pctWidth>
+            </wp14:sizeRelH>
+            <wp14:sizeRelV relativeFrom="margin">
+              <wp14:pctHeight>0</wp14:pctHeight>
+            </wp14:sizeRelV>
+          </wp:anchor>
+        </w:drawing>
+      </w:r>
+      <w:r>
+        <w:rPr>
+          <w:noProof/>
+          <w:lang w:val="fr-CA"/>
+        </w:rPr>
+        <w:drawing>
+          <wp:inline distT="0" distB="0" distL="0" distR="0" wp14:anchorId="48587170" wp14:editId="7DCD6524">
+            <wp:extent cx="1552144" cy="2759368"/>
+            <wp:effectExtent l="0" t="0" r="0" b="3175"/>
+            <wp:docPr id="15" name="Picture 15" descr="Graphical user interface, application&#10;&#10;Description automatically generated"/>
+            <wp:cNvGraphicFramePr>
+              <a:graphicFrameLocks xmlns:a="http://schemas.openxmlformats.org/drawingml/2006/main" noChangeAspect="1"/>
+            </wp:cNvGraphicFramePr>
+            <a:graphic xmlns:a="http://schemas.openxmlformats.org/drawingml/2006/main">
+              <a:graphicData uri="http://schemas.openxmlformats.org/drawingml/2006/picture">
+                <pic:pic xmlns:pic="http://schemas.openxmlformats.org/drawingml/2006/picture">
+                  <pic:nvPicPr>
+                    <pic:cNvPr id="15" name="Picture 15" descr="Graphical user interface, application&#10;&#10;Description automatically generated"/>
+                    <pic:cNvPicPr/>
+                  </pic:nvPicPr>
+                  <pic:blipFill>
+                    <a:blip r:embed="rId17" cstate="print">
+                      <a:extLst>
+                        <a:ext uri="{28A0092B-C50C-407E-A947-70E740481C1C}">
+                          <a14:useLocalDpi xmlns:a14="http://schemas.microsoft.com/office/drawing/2010/main" val="0"/>
+                        </a:ext>
+                      </a:extLst>
+                    </a:blip>
+                    <a:stretch>
+                      <a:fillRect/>
+                    </a:stretch>
+                  </pic:blipFill>
+                  <pic:spPr>
+                    <a:xfrm>
+                      <a:off x="0" y="0"/>
+                      <a:ext cx="1561371" cy="2775772"/>
+                    </a:xfrm>
+                    <a:prstGeom prst="rect">
+                      <a:avLst/>
+                    </a:prstGeom>
+                  </pic:spPr>
+                </pic:pic>
+              </a:graphicData>
+            </a:graphic>
+          </wp:inline>
+        </w:drawing>
+      </w:r>
+    </w:p>
+    <w:p>
+      <w:pPr>
+        <w:pStyle w:val="Heading3"/>
+        <w:rPr>
+          <w:lang w:val="fr-CA"/>
+        </w:rPr>
+      </w:pPr>
+    </w:p>
+    <w:p>
+      <w:pPr>
+        <w:pStyle w:val="Heading3"/>
+        <w:rPr>
+          <w:lang w:val="fr-CA"/>
+        </w:rPr>
+      </w:pPr>
+    </w:p>
+    <w:p>
+      <w:pPr>
+        <w:pStyle w:val="Heading3"/>
+        <w:rPr>
+          <w:lang w:val="fr-CA"/>
+        </w:rPr>
+      </w:pPr>
+      <w:bookmarkStart w:id="13" w:name="_Toc65176611"/>
+      <w:r>
+        <w:rPr>
+          <w:lang w:val="fr-CA"/>
+        </w:rPr>
+        <w:t>Sauvegarde des paramètres</w:t>
+      </w:r>
+      <w:bookmarkEnd w:id="13"/>
+    </w:p>
+    <w:p>
+      <w:pPr>
+        <w:rPr>
+          <w:lang w:val="fr-CA"/>
+        </w:rPr>
+      </w:pPr>
+      <w:r>
+        <w:rPr>
+          <w:lang w:val="fr-CA"/>
+        </w:rPr>
+        <w:t>Finalement appuyer sur le bouton « Save » afin de sauvegarder les nouveaux paramètres Wifi.</w:t>
+      </w:r>
+    </w:p>
+    <w:p>
+      <w:pPr>
+        <w:rPr>
+          <w:lang w:val="fr-CA"/>
+        </w:rPr>
+      </w:pPr>
+      <w:r>
+        <w:rPr>
+          <w:noProof/>
+          <w:lang w:val="fr-CA"/>
+        </w:rPr>
+        <w:drawing>
+          <wp:anchor distT="0" distB="0" distL="114300" distR="114300" simplePos="0" relativeHeight="251671552" behindDoc="0" locked="0" layoutInCell="1" allowOverlap="1" wp14:anchorId="5B913DFC" wp14:editId="370060CB">
+            <wp:simplePos x="0" y="0"/>
+            <wp:positionH relativeFrom="margin">
+              <wp:posOffset>1535502</wp:posOffset>
+            </wp:positionH>
+            <wp:positionV relativeFrom="paragraph">
+              <wp:posOffset>1569372</wp:posOffset>
+            </wp:positionV>
+            <wp:extent cx="526212" cy="526212"/>
+            <wp:effectExtent l="0" t="0" r="7620" b="0"/>
+            <wp:wrapNone/>
+            <wp:docPr id="20" name="Picture 20" descr="Shape, arrow&#10;&#10;Description automatically generated"/>
+            <wp:cNvGraphicFramePr>
+              <a:graphicFrameLocks xmlns:a="http://schemas.openxmlformats.org/drawingml/2006/main" noChangeAspect="1"/>
+            </wp:cNvGraphicFramePr>
+            <a:graphic xmlns:a="http://schemas.openxmlformats.org/drawingml/2006/main">
+              <a:graphicData uri="http://schemas.openxmlformats.org/drawingml/2006/picture">
+                <pic:pic xmlns:pic="http://schemas.openxmlformats.org/drawingml/2006/picture">
+                  <pic:nvPicPr>
+                    <pic:cNvPr id="8" name="Picture 8" descr="Shape, arrow&#10;&#10;Description automatically generated"/>
+                    <pic:cNvPicPr/>
+                  </pic:nvPicPr>
+                  <pic:blipFill>
+                    <a:blip r:embed="rId9" cstate="print">
+                      <a:extLst>
+                        <a:ext uri="{28A0092B-C50C-407E-A947-70E740481C1C}">
+                          <a14:useLocalDpi xmlns:a14="http://schemas.microsoft.com/office/drawing/2010/main" val="0"/>
+                        </a:ext>
+                      </a:extLst>
+                    </a:blip>
+                    <a:stretch>
+                      <a:fillRect/>
+                    </a:stretch>
+                  </pic:blipFill>
+                  <pic:spPr>
+                    <a:xfrm rot="10800000">
+                      <a:off x="0" y="0"/>
+                      <a:ext cx="526212" cy="526212"/>
+                    </a:xfrm>
+                    <a:prstGeom prst="rect">
+                      <a:avLst/>
+                    </a:prstGeom>
+                  </pic:spPr>
+                </pic:pic>
+              </a:graphicData>
+            </a:graphic>
+            <wp14:sizeRelH relativeFrom="margin">
+              <wp14:pctWidth>0</wp14:pctWidth>
+            </wp14:sizeRelH>
+            <wp14:sizeRelV relativeFrom="margin">
+              <wp14:pctHeight>0</wp14:pctHeight>
+            </wp14:sizeRelV>
+          </wp:anchor>
+        </w:drawing>
+      </w:r>
+      <w:r>
+        <w:rPr>
+          <w:noProof/>
+          <w:lang w:val="fr-CA"/>
+        </w:rPr>
+        <w:drawing>
+          <wp:inline distT="0" distB="0" distL="0" distR="0" wp14:anchorId="7A91E50E" wp14:editId="498C2C8C">
+            <wp:extent cx="1552144" cy="2759368"/>
+            <wp:effectExtent l="0" t="0" r="0" b="3175"/>
+            <wp:docPr id="19" name="Picture 19" descr="Graphical user interface, application&#10;&#10;Description automatically generated"/>
+            <wp:cNvGraphicFramePr>
+              <a:graphicFrameLocks xmlns:a="http://schemas.openxmlformats.org/drawingml/2006/main" noChangeAspect="1"/>
+            </wp:cNvGraphicFramePr>
+            <a:graphic xmlns:a="http://schemas.openxmlformats.org/drawingml/2006/main">
+              <a:graphicData uri="http://schemas.openxmlformats.org/drawingml/2006/picture">
+                <pic:pic xmlns:pic="http://schemas.openxmlformats.org/drawingml/2006/picture">
+                  <pic:nvPicPr>
+                    <pic:cNvPr id="15" name="Picture 15" descr="Graphical user interface, application&#10;&#10;Description automatically generated"/>
+                    <pic:cNvPicPr/>
+                  </pic:nvPicPr>
+                  <pic:blipFill>
+                    <a:blip r:embed="rId17" cstate="print">
+                      <a:extLst>
+                        <a:ext uri="{28A0092B-C50C-407E-A947-70E740481C1C}">
+                          <a14:useLocalDpi xmlns:a14="http://schemas.microsoft.com/office/drawing/2010/main" val="0"/>
+                        </a:ext>
+                      </a:extLst>
+                    </a:blip>
+                    <a:stretch>
+                      <a:fillRect/>
+                    </a:stretch>
+                  </pic:blipFill>
+                  <pic:spPr>
+                    <a:xfrm>
+                      <a:off x="0" y="0"/>
+                      <a:ext cx="1561371" cy="2775772"/>
+                    </a:xfrm>
+                    <a:prstGeom prst="rect">
+                      <a:avLst/>
+                    </a:prstGeom>
+                  </pic:spPr>
+                </pic:pic>
+              </a:graphicData>
+            </a:graphic>
+          </wp:inline>
+        </w:drawing>
+      </w:r>
+    </w:p>
+    <w:p>
+      <w:pPr>
+        <w:pStyle w:val="Heading1"/>
+        <w:rPr>
+          <w:lang w:val="fr-CA"/>
+        </w:rPr>
+      </w:pPr>
+    </w:p>
+    <w:p>
+      <w:pPr>
+        <w:pStyle w:val="Heading1"/>
+        <w:rPr>
+          <w:lang w:val="fr-CA"/>
+        </w:rPr>
+      </w:pPr>
+      <w:bookmarkStart w:id="14" w:name="_Toc65176612"/>
+      <w:r>
+        <w:rPr>
+          <w:lang w:val="fr-CA"/>
+        </w:rPr>
+        <w:t>Réinitialiser les paramètres Wifi</w:t>
+      </w:r>
+      <w:bookmarkEnd w:id="14"/>
+    </w:p>
+    <w:p>
+      <w:pPr>
+        <w:rPr>
+          <w:lang w:val="fr-CA"/>
+        </w:rPr>
+      </w:pPr>
+      <w:r>
+        <w:rPr>
+          <w:lang w:val="fr-CA"/>
+        </w:rPr>
+        <w:t>Si pour quelconques raisons vous devez remettre à zéro les paramètres wifi de l’appareil, il suffit de maintenir de bouton d’interaction de la station pendant que vous basculer l’interrupteur d’alimentation en positon « </w:t>
+      </w:r>
+      <w:r>
+        <w:rPr>
+          <w:i/>
+          <w:iCs/>
+          <w:lang w:val="fr-CA"/>
+        </w:rPr>
+        <w:t>on</w:t>
+      </w:r>
+      <w:r>
+        <w:rPr>
+          <w:lang w:val="fr-CA"/>
+        </w:rPr>
+        <w:t xml:space="preserve"> ». Les paramètres Wifi seront réinitialisés lorsque l’écran affichera « </w:t>
+      </w:r>
+      <w:r>
+        <w:rPr>
+          <w:i/>
+          <w:iCs/>
+          <w:lang w:val="fr-CA"/>
+        </w:rPr>
+        <w:t>Paramètres Wifi Réinitialisés</w:t>
+      </w:r>
+      <w:r>
+        <w:rPr>
+          <w:lang w:val="fr-CA"/>
+        </w:rPr>
+        <w:t> ». Vous pouvez maintenant reconfigurer votre appareil en suivant les étapes de</w:t>
+      </w:r>
+      <w:r>
+        <w:rPr>
+          <w:lang w:val="fr-CA"/>
+        </w:rPr>
+        <w:t xml:space="preserve"> la section « </w:t>
+      </w:r>
+      <w:r>
+        <w:rPr>
+          <w:i/>
+          <w:iCs/>
+          <w:lang w:val="fr-CA"/>
+        </w:rPr>
+        <w:t>première utilisation</w:t>
+      </w:r>
+      <w:r>
+        <w:rPr>
+          <w:lang w:val="fr-CA"/>
+        </w:rPr>
+        <w:t> »</w:t>
+      </w:r>
+      <w:r>
+        <w:rPr>
+          <w:lang w:val="fr-CA"/>
+        </w:rPr>
+        <w:t>.</w:t>
+      </w:r>
+    </w:p>
+    <w:p>
+      <w:pPr>
+        <w:rPr>
+          <w:lang w:val="fr-CA"/>
+        </w:rPr>
+      </w:pPr>
+      <w:r>
+        <w:rPr>
+          <w:noProof/>
+          <w:lang w:val="fr-CA"/>
+        </w:rPr>
+        <w:drawing>
+          <wp:inline distT="0" distB="0" distL="0" distR="0" wp14:anchorId="0A2164D4" wp14:editId="52C7C6E7">
+            <wp:extent cx="3003847" cy="2251495"/>
+            <wp:effectExtent l="0" t="0" r="6350" b="0"/>
+            <wp:docPr id="22" name="Picture 22" descr="Graphical user interface&#10;&#10;Description automatically generated"/>
+            <wp:cNvGraphicFramePr>
+              <a:graphicFrameLocks xmlns:a="http://schemas.openxmlformats.org/drawingml/2006/main" noChangeAspect="1"/>
+            </wp:cNvGraphicFramePr>
+            <a:graphic xmlns:a="http://schemas.openxmlformats.org/drawingml/2006/main">
+              <a:graphicData uri="http://schemas.openxmlformats.org/drawingml/2006/picture">
+                <pic:pic xmlns:pic="http://schemas.openxmlformats.org/drawingml/2006/picture">
+                  <pic:nvPicPr>
+                    <pic:cNvPr id="22" name="Picture 22" descr="Graphical user interface&#10;&#10;Description automatically generated"/>
+                    <pic:cNvPicPr/>
+                  </pic:nvPicPr>
+                  <pic:blipFill>
+                    <a:blip r:embed="rId18" cstate="print">
+                      <a:extLst>
+                        <a:ext uri="{28A0092B-C50C-407E-A947-70E740481C1C}">
+                          <a14:useLocalDpi xmlns:a14="http://schemas.microsoft.com/office/drawing/2010/main" val="0"/>
+                        </a:ext>
+                      </a:extLst>
+                    </a:blip>
+                    <a:stretch>
+                      <a:fillRect/>
+                    </a:stretch>
+                  </pic:blipFill>
+                  <pic:spPr>
+                    <a:xfrm>
+                      <a:off x="0" y="0"/>
+                      <a:ext cx="3034861" cy="2274741"/>
+                    </a:xfrm>
+                    <a:prstGeom prst="rect">
+                      <a:avLst/>
+                    </a:prstGeom>
+                  </pic:spPr>
+                </pic:pic>
+              </a:graphicData>
+            </a:graphic>
+          </wp:inline>
+        </w:drawing>
+      </w:r>
+    </w:p>
+    <w:p>
+      <w:pPr>
+        <w:pStyle w:val="Heading1"/>
+        <w:rPr>
+          <w:lang w:val="fr-CA"/>
+        </w:rPr>
+      </w:pPr>
+    </w:p>
+    <w:p>
+      <w:pPr>
+        <w:pStyle w:val="Heading1"/>
+        <w:rPr>
+          <w:lang w:val="fr-CA"/>
+        </w:rPr>
+      </w:pPr>
+      <w:bookmarkStart w:id="15" w:name="_Toc65176613"/>
+      <w:r>
+        <w:rPr>
+          <w:lang w:val="fr-CA"/>
+        </w:rPr>
+        <w:t>Allumer et éteindre l’écran LCD</w:t>
+      </w:r>
+      <w:bookmarkEnd w:id="15"/>
+    </w:p>
+    <w:p>
+      <w:pPr>
+        <w:rPr>
+          <w:lang w:val="fr-CA"/>
+        </w:rPr>
+      </w:pPr>
+      <w:r>
+        <w:rPr>
+          <w:lang w:val="fr-CA"/>
+        </w:rPr>
+        <w:t>Éteindre l’écran LCD de la Station Météo est un excellent moyen d’économiser de l’énergie lors du fonctionnement sur batterie. Pour éteindre ou réallumer l’écran, il suffit d’appuyer sur le bouton jaune lorsque la station météo est en fonction.</w:t>
+      </w:r>
+    </w:p>
+    <w:p>
+      <w:pPr>
+        <w:rPr>
+          <w:lang w:val="fr-CA"/>
+        </w:rPr>
+      </w:pPr>
+      <w:r>
+        <w:rPr>
+          <w:noProof/>
+          <w:lang w:val="fr-CA"/>
+        </w:rPr>
+        <w:drawing>
+          <wp:anchor distT="0" distB="0" distL="114300" distR="114300" simplePos="0" relativeHeight="251675648" behindDoc="0" locked="0" layoutInCell="1" allowOverlap="1" wp14:anchorId="3C0A5BE4" wp14:editId="7658B3B7">
+            <wp:simplePos x="0" y="0"/>
+            <wp:positionH relativeFrom="margin">
+              <wp:posOffset>2932981</wp:posOffset>
+            </wp:positionH>
+            <wp:positionV relativeFrom="paragraph">
+              <wp:posOffset>1353712</wp:posOffset>
+            </wp:positionV>
+            <wp:extent cx="526212" cy="526212"/>
+            <wp:effectExtent l="0" t="0" r="7620" b="0"/>
+            <wp:wrapNone/>
+            <wp:docPr id="24" name="Picture 24" descr="Shape, arrow&#10;&#10;Description automatically generated"/>
+            <wp:cNvGraphicFramePr>
+              <a:graphicFrameLocks xmlns:a="http://schemas.openxmlformats.org/drawingml/2006/main" noChangeAspect="1"/>
+            </wp:cNvGraphicFramePr>
+            <a:graphic xmlns:a="http://schemas.openxmlformats.org/drawingml/2006/main">
+              <a:graphicData uri="http://schemas.openxmlformats.org/drawingml/2006/picture">
+                <pic:pic xmlns:pic="http://schemas.openxmlformats.org/drawingml/2006/picture">
+                  <pic:nvPicPr>
+                    <pic:cNvPr id="8" name="Picture 8" descr="Shape, arrow&#10;&#10;Description automatically generated"/>
+                    <pic:cNvPicPr/>
+                  </pic:nvPicPr>
+                  <pic:blipFill>
+                    <a:blip r:embed="rId9" cstate="print">
+                      <a:extLst>
+                        <a:ext uri="{28A0092B-C50C-407E-A947-70E740481C1C}">
+                          <a14:useLocalDpi xmlns:a14="http://schemas.microsoft.com/office/drawing/2010/main" val="0"/>
+                        </a:ext>
+                      </a:extLst>
+                    </a:blip>
+                    <a:stretch>
+                      <a:fillRect/>
+                    </a:stretch>
+                  </pic:blipFill>
+                  <pic:spPr>
+                    <a:xfrm rot="10800000">
+                      <a:off x="0" y="0"/>
+                      <a:ext cx="526212" cy="526212"/>
+                    </a:xfrm>
+                    <a:prstGeom prst="rect">
+                      <a:avLst/>
+                    </a:prstGeom>
+                  </pic:spPr>
+                </pic:pic>
+              </a:graphicData>
+            </a:graphic>
+            <wp14:sizeRelH relativeFrom="margin">
+              <wp14:pctWidth>0</wp14:pctWidth>
+            </wp14:sizeRelH>
+            <wp14:sizeRelV relativeFrom="margin">
+              <wp14:pctHeight>0</wp14:pctHeight>
+            </wp14:sizeRelV>
+          </wp:anchor>
+        </w:drawing>
+      </w:r>
+      <w:r>
+        <w:rPr>
+          <w:noProof/>
+          <w:lang w:val="fr-CA"/>
+        </w:rPr>
+        <w:drawing>
+          <wp:inline distT="0" distB="0" distL="0" distR="0" wp14:anchorId="62061C90" wp14:editId="11DFD638">
+            <wp:extent cx="2427288" cy="3238631"/>
+            <wp:effectExtent l="0" t="5715" r="5715" b="5715"/>
+            <wp:docPr id="23" name="Picture 23" descr="A picture containing text, electronics&#10;&#10;Description automatically generated"/>
+            <wp:cNvGraphicFramePr>
+              <a:graphicFrameLocks xmlns:a="http://schemas.openxmlformats.org/drawingml/2006/main" noChangeAspect="1"/>
+            </wp:cNvGraphicFramePr>
+            <a:graphic xmlns:a="http://schemas.openxmlformats.org/drawingml/2006/main">
+              <a:graphicData uri="http://schemas.openxmlformats.org/drawingml/2006/picture">
+                <pic:pic xmlns:pic="http://schemas.openxmlformats.org/drawingml/2006/picture">
+                  <pic:nvPicPr>
+                    <pic:cNvPr id="23" name="Picture 23" descr="A picture containing text, electronics&#10;&#10;Description automatically generated"/>
+                    <pic:cNvPicPr/>
+                  </pic:nvPicPr>
+                  <pic:blipFill>
+                    <a:blip r:embed="rId19" cstate="print">
+                      <a:extLst>
+                        <a:ext uri="{28A0092B-C50C-407E-A947-70E740481C1C}">
+                          <a14:useLocalDpi xmlns:a14="http://schemas.microsoft.com/office/drawing/2010/main" val="0"/>
+                        </a:ext>
+                      </a:extLst>
+                    </a:blip>
+                    <a:stretch>
+                      <a:fillRect/>
+                    </a:stretch>
+                  </pic:blipFill>
+                  <pic:spPr>
+                    <a:xfrm rot="16200000">
+                      <a:off x="0" y="0"/>
+                      <a:ext cx="2446477" cy="3264233"/>
+                    </a:xfrm>
+                    <a:prstGeom prst="rect">
+                      <a:avLst/>
+                    </a:prstGeom>
+                  </pic:spPr>
+                </pic:pic>
+              </a:graphicData>
+            </a:graphic>
+          </wp:inline>
+        </w:drawing>
+      </w:r>
+    </w:p>
+    <w:p>
+      <w:pPr>
+        <w:rPr>
+          <w:lang w:val="fr-CA"/>
+        </w:rPr>
+      </w:pPr>
     </w:p>
     <w:sectPr>
       <w:pgSz w:w="12240" w:h="15840"/>
@@ -1425,6 +4354,50 @@
       <w:szCs w:val="32"/>
     </w:rPr>
   </w:style>
+  <w:style w:type="paragraph" w:styleId="Heading2">
+    <w:name w:val="heading 2"/>
+    <w:basedOn w:val="Normal"/>
+    <w:next w:val="Normal"/>
+    <w:link w:val="Heading2Char"/>
+    <w:uiPriority w:val="9"/>
+    <w:unhideWhenUsed/>
+    <w:qFormat/>
+    <w:rsid w:val="007D082D"/>
+    <w:pPr>
+      <w:keepNext/>
+      <w:keepLines/>
+      <w:spacing w:before="40" w:after="0"/>
+      <w:outlineLvl w:val="1"/>
+    </w:pPr>
+    <w:rPr>
+      <w:rFonts w:asciiTheme="majorHAnsi" w:eastAsiaTheme="majorEastAsia" w:hAnsiTheme="majorHAnsi" w:cstheme="majorBidi"/>
+      <w:color w:val="2F5496" w:themeColor="accent1" w:themeShade="BF"/>
+      <w:sz w:val="26"/>
+      <w:szCs w:val="26"/>
+    </w:rPr>
+  </w:style>
+  <w:style w:type="paragraph" w:styleId="Heading3">
+    <w:name w:val="heading 3"/>
+    <w:basedOn w:val="Normal"/>
+    <w:next w:val="Normal"/>
+    <w:link w:val="Heading3Char"/>
+    <w:uiPriority w:val="9"/>
+    <w:unhideWhenUsed/>
+    <w:qFormat/>
+    <w:rsid w:val="00987EF2"/>
+    <w:pPr>
+      <w:keepNext/>
+      <w:keepLines/>
+      <w:spacing w:before="40" w:after="0"/>
+      <w:outlineLvl w:val="2"/>
+    </w:pPr>
+    <w:rPr>
+      <w:rFonts w:asciiTheme="majorHAnsi" w:eastAsiaTheme="majorEastAsia" w:hAnsiTheme="majorHAnsi" w:cstheme="majorBidi"/>
+      <w:color w:val="1F3763" w:themeColor="accent1" w:themeShade="7F"/>
+      <w:sz w:val="24"/>
+      <w:szCs w:val="24"/>
+    </w:rPr>
+  </w:style>
   <w:style w:type="character" w:default="1" w:styleId="DefaultParagraphFont">
     <w:name w:val="Default Paragraph Font"/>
     <w:uiPriority w:val="1"/>
@@ -1546,6 +4519,70 @@
     <w:rPr>
       <w:color w:val="0563C1" w:themeColor="hyperlink"/>
       <w:u w:val="single"/>
+    </w:rPr>
+  </w:style>
+  <w:style w:type="character" w:customStyle="1" w:styleId="Heading2Char">
+    <w:name w:val="Heading 2 Char"/>
+    <w:basedOn w:val="DefaultParagraphFont"/>
+    <w:link w:val="Heading2"/>
+    <w:uiPriority w:val="9"/>
+    <w:rsid w:val="007D082D"/>
+    <w:rPr>
+      <w:rFonts w:asciiTheme="majorHAnsi" w:eastAsiaTheme="majorEastAsia" w:hAnsiTheme="majorHAnsi" w:cstheme="majorBidi"/>
+      <w:color w:val="2F5496" w:themeColor="accent1" w:themeShade="BF"/>
+      <w:sz w:val="26"/>
+      <w:szCs w:val="26"/>
+    </w:rPr>
+  </w:style>
+  <w:style w:type="paragraph" w:styleId="TOC2">
+    <w:name w:val="toc 2"/>
+    <w:basedOn w:val="Normal"/>
+    <w:next w:val="Normal"/>
+    <w:autoRedefine/>
+    <w:uiPriority w:val="39"/>
+    <w:unhideWhenUsed/>
+    <w:rsid w:val="007D082D"/>
+    <w:pPr>
+      <w:spacing w:after="100"/>
+      <w:ind w:left="220"/>
+    </w:pPr>
+  </w:style>
+  <w:style w:type="character" w:customStyle="1" w:styleId="Heading3Char">
+    <w:name w:val="Heading 3 Char"/>
+    <w:basedOn w:val="DefaultParagraphFont"/>
+    <w:link w:val="Heading3"/>
+    <w:uiPriority w:val="9"/>
+    <w:rsid w:val="00987EF2"/>
+    <w:rPr>
+      <w:rFonts w:asciiTheme="majorHAnsi" w:eastAsiaTheme="majorEastAsia" w:hAnsiTheme="majorHAnsi" w:cstheme="majorBidi"/>
+      <w:color w:val="1F3763" w:themeColor="accent1" w:themeShade="7F"/>
+      <w:sz w:val="24"/>
+      <w:szCs w:val="24"/>
+    </w:rPr>
+  </w:style>
+  <w:style w:type="paragraph" w:styleId="TOC3">
+    <w:name w:val="toc 3"/>
+    <w:basedOn w:val="Normal"/>
+    <w:next w:val="Normal"/>
+    <w:autoRedefine/>
+    <w:uiPriority w:val="39"/>
+    <w:unhideWhenUsed/>
+    <w:rsid w:val="00987EF2"/>
+    <w:pPr>
+      <w:spacing w:after="100"/>
+      <w:ind w:left="440"/>
+    </w:pPr>
+  </w:style>
+  <w:style w:type="character" w:styleId="UnresolvedMention">
+    <w:name w:val="Unresolved Mention"/>
+    <w:basedOn w:val="DefaultParagraphFont"/>
+    <w:uiPriority w:val="99"/>
+    <w:semiHidden/>
+    <w:unhideWhenUsed/>
+    <w:rsid w:val="006B68A5"/>
+    <w:rPr>
+      <w:color w:val="605E5C"/>
+      <w:shd w:val="clear" w:color="auto" w:fill="E1DFDD"/>
     </w:rPr>
   </w:style>
 </w:styles>

</xml_diff>